<commit_message>
Work on HIA 1
</commit_message>
<xml_diff>
--- a/assignments/HIA 1 (Country).docx
+++ b/assignments/HIA 1 (Country).docx
@@ -124,7 +124,7 @@
           <w:bottom w:w="80" w:type="dxa"/>
           <w:right w:w="80" w:type="dxa"/>
         </w:tblCellMar>
-        <w:tblLook w:val="04a0" w:noVBand="1" w:noHBand="0" w:lastColumn="0" w:firstColumn="1" w:lastRow="0" w:firstRow="1"/>
+        <w:tblLook w:val="04a0" w:noHBand="0" w:noVBand="1" w:firstColumn="1" w:lastRow="0" w:lastColumn="0" w:firstRow="1"/>
       </w:tblPr>
       <w:tblGrid>
         <w:gridCol w:w="866"/>
@@ -288,7 +288,7 @@
           <w:bottom w:w="80" w:type="dxa"/>
           <w:right w:w="80" w:type="dxa"/>
         </w:tblCellMar>
-        <w:tblLook w:val="04a0" w:noVBand="1" w:noHBand="0" w:lastColumn="0" w:firstColumn="1" w:lastRow="0" w:firstRow="1"/>
+        <w:tblLook w:val="04a0" w:noHBand="0" w:noVBand="1" w:firstColumn="1" w:lastRow="0" w:lastColumn="0" w:firstRow="1"/>
       </w:tblPr>
       <w:tblGrid>
         <w:gridCol w:w="1101"/>
@@ -487,6 +487,13 @@
               </w:rPr>
               <w:t>Fossil fuels account for just 24% of total energy supply, which is the lowest share among IEA member countries, and much lower than IEA average of 78% (data from 2022, [2, p. 32]).</w:t>
             </w:r>
+            <w:r>
+              <w:rPr>
+                <w:b w:val="false"/>
+                <w:bCs w:val="false"/>
+              </w:rPr>
+              <w:t xml:space="preserve"> Out of the 24%, 20% comes from oil (mainly used in transport sector), 3% from coal and 1% natural gas (both used mainly in industry). Sweden doesn't have any crude oil production, therefore this resource is mainly imported from Norway.</w:t>
+            </w:r>
           </w:p>
           <w:p>
             <w:pPr>
@@ -544,7 +551,21 @@
                 <w:b w:val="false"/>
                 <w:bCs w:val="false"/>
               </w:rPr>
-              <w:t>In 2023, the electricity production of Sweden was dominated by hydro (40%, or 66336 GWh), nuclear (29% or 48289 GWh) and wind (20.5% or 34074 GWh) [4]. Sweden exported 17.2% of net electricity produce for that year. 63% of electricity generation in Sweden is controlled by 3 largest producers: Vattenfall, Fortum and Uniper [2, p. 31].</w:t>
+              <w:t>In 2023, the electricity production of Sweden was dominated by hydro (40%, or 66336 GWh), nuclear (29% or 48289 GWh) and wind (20.5% or 34074 GWh) [4].</w:t>
+            </w:r>
+            <w:r>
+              <w:rPr>
+                <w:b w:val="false"/>
+                <w:bCs w:val="false"/>
+              </w:rPr>
+              <w:t xml:space="preserve"> </w:t>
+            </w:r>
+            <w:r>
+              <w:rPr>
+                <w:b w:val="false"/>
+                <w:bCs w:val="false"/>
+              </w:rPr>
+              <w:t>63% of electricity generation in Sweden is controlled by 3 largest producers: Vattenfall, Fortum and Uniper [2, p. 31].</w:t>
             </w:r>
           </w:p>
           <w:p>
@@ -575,6 +596,13 @@
               <w:t>In 2022, Sweden was the largest net exporter of electricity in Europe [5, p. 21], having exported 33 TWh (or 19% of total electricity output) [2, p.30]; and the second largest total exporter (without substracting imports) after Germany [4].</w:t>
             </w:r>
             <w:r>
+              <w:rPr>
+                <w:b w:val="false"/>
+                <w:bCs w:val="false"/>
+              </w:rPr>
+              <w:t xml:space="preserve"> In 2023, that number increased to 35 TWh (17.2% of net electricity produce) [2, p.31]. For comparison, the yearly export capacity is 95 TWh [5, p.12].</w:t>
+            </w:r>
+            <w:r>
               <w:rPr/>
               <w:br/>
             </w:r>
@@ -586,15 +614,7 @@
             </w:pPr>
             <w:r>
               <w:rPr/>
-              <w:t xml:space="preserve">Electricity demand of Sweden has been stable at around 140 TWh since 1990 [2, p. 30]. </w:t>
-            </w:r>
-            <w:r>
-              <w:rPr/>
-              <w:t xml:space="preserve">Electricity final consumption in 2022 was split: </w:t>
-            </w:r>
-            <w:r>
-              <w:rPr/>
-              <w:t>37.1% in industry sector, 33.1% for residential use, 3.3% in transport sector, 25.2% in commercial and public services, and remaining 1.3% in agriculture and forestry.</w:t>
+              <w:t>Electricity demand of Sweden has been stable at around 140 TWh since 1990 [2, p. 30]. Electricity final consumption in 2022 was split: 37.1% in industry sector, 33.1% for residential use, 3.3% in transport sector, 25.2% in commercial and public services, and remaining 1.3% in agriculture and forestry.</w:t>
             </w:r>
           </w:p>
           <w:p>
@@ -623,6 +643,25 @@
             </w:pPr>
             <w:r>
               <w:rPr/>
+            </w:r>
+          </w:p>
+          <w:p>
+            <w:pPr>
+              <w:pStyle w:val="Normal"/>
+              <w:rPr/>
+            </w:pPr>
+            <w:r>
+              <w:rPr/>
+              <w:t>The biggest change in the electricity production in the last 20 years have been growing investments in wind and solar power. Wind power capacity doubled from 2015 to 2022. At the same time, nuclear capacity dropped by 29% between 2016 and 2022 due to decommisioning of nuclear reactors [2, p. 30-31].</w:t>
+            </w:r>
+          </w:p>
+          <w:p>
+            <w:pPr>
+              <w:pStyle w:val="Normal"/>
+              <w:rPr/>
+            </w:pPr>
+            <w:r>
+              <w:rPr/>
               <w:br/>
             </w:r>
             <w:r>
@@ -645,24 +684,21 @@
             <w:r>
               <w:rPr/>
               <w:t>Sweden’s electricity market is divided into four bidding zones: SE1, SE2, SE3, SE4 (respectively from north to south).</w:t>
+            </w:r>
+            <w:r>
+              <w:rPr/>
+              <w:t xml:space="preserve"> The transmission capacities between them are, going from north to south: 3300 MW, 7300 MW, 5600 MW [5, p. 12].</w:t>
+            </w:r>
+          </w:p>
+          <w:p>
+            <w:pPr>
+              <w:pStyle w:val="Normal"/>
+              <w:rPr/>
+            </w:pPr>
+            <w:r>
+              <w:rPr/>
               <w:br/>
-              <w:br/>
-            </w:r>
-            <w:r>
-              <w:rPr/>
-              <w:t>All nuclear power production is located in SE3 (</w:t>
-            </w:r>
-            <w:r>
-              <w:rPr/>
-              <w:t>e</w:t>
-            </w:r>
-            <w:r>
-              <w:rPr/>
-              <w:t xml:space="preserve">lområde Stockholm), </w:t>
-            </w:r>
-            <w:r>
-              <w:rPr/>
-              <w:t>and it accounts for the majority of production in that region. In SE1 (elområde Luleå) and SE2 (elområde Sundsvall), most electricity is produced from hydro with the second biggest source being wind power. Finally, in SE4 (elområde Malmö), wind accounts for the majority of production, followed by wind, thermal and solar [2, p. 48].</w:t>
+              <w:t>All nuclear power production is located in SE3 (elområde Stockholm), and it accounts for the majority of production in that region. In SE1 (elområde Luleå) and SE2 (elområde Sundsvall), most electricity is produced from hydro with the second biggest source being wind power. Finally, in SE4 (elområde Malmö), wind accounts for the majority of production, followed by wind, thermal and solar [2, p. 48].</w:t>
             </w:r>
           </w:p>
           <w:p>
@@ -710,7 +746,15 @@
             </w:pPr>
             <w:r>
               <w:rPr/>
-              <w:t>Changes in electricity prices between bidding zones are a symptom of congestion in the transmission grid (the price goes up in the zone with electricity deficit and down in the zone with electricity surplus)[5]. The current imports and exports between bidding zones in Sweden and neighboring countries can be viewed live at Svenska Kraftnäts website Kontrollrummet[6]. At the time of writing this (as well as most of the time, at least since the energy crisis of 2022), SE1 and SE2 have energy surplus while SE3 and SE4 have energy deficits.</w:t>
+              <w:t>Changes in electricity prices between bidding zones are a symptom of congestion in the transmission grid</w:t>
+            </w:r>
+            <w:r>
+              <w:rPr/>
+              <w:t xml:space="preserve">. If the network capacity is too low to handle the flows from north to south at high enough rate (this situation is called a bottleneck), </w:t>
+            </w:r>
+            <w:r>
+              <w:rPr/>
+              <w:t>the price goes up in the zone with electricity deficit and down in the zone with electricity surplus[5]. The current imports and exports between bidding zones in Sweden and neighboring countries can be viewed live at Svenska Kraftnäts website Kontrollrummet[6]. At the time of writing this (as well as most of the time, at least since the energy crisis of 2022), SE1 and SE2 have energy surplus while SE3 and SE4 have energy deficits.</w:t>
             </w:r>
           </w:p>
         </w:tc>
@@ -748,7 +792,7 @@
           <w:bottom w:w="80" w:type="dxa"/>
           <w:right w:w="80" w:type="dxa"/>
         </w:tblCellMar>
-        <w:tblLook w:val="04a0" w:noVBand="1" w:noHBand="0" w:lastColumn="0" w:firstColumn="1" w:lastRow="0" w:firstRow="1"/>
+        <w:tblLook w:val="04a0" w:noHBand="0" w:noVBand="1" w:firstColumn="1" w:lastRow="0" w:lastColumn="0" w:firstRow="1"/>
       </w:tblPr>
       <w:tblGrid>
         <w:gridCol w:w="1110"/>
@@ -955,7 +999,7 @@
           <w:bottom w:w="80" w:type="dxa"/>
           <w:right w:w="80" w:type="dxa"/>
         </w:tblCellMar>
-        <w:tblLook w:val="04a0" w:noVBand="1" w:noHBand="0" w:lastColumn="0" w:firstColumn="1" w:lastRow="0" w:firstRow="1"/>
+        <w:tblLook w:val="04a0" w:noHBand="0" w:noVBand="1" w:firstColumn="1" w:lastRow="0" w:lastColumn="0" w:firstRow="1"/>
       </w:tblPr>
       <w:tblGrid>
         <w:gridCol w:w="1077"/>
@@ -1006,26 +1050,41 @@
             <w:pPr>
               <w:pStyle w:val="Normal"/>
               <w:spacing w:lineRule="auto" w:line="259" w:before="0" w:after="160"/>
-              <w:rPr/>
-            </w:pPr>
-            <w:r>
-              <w:rPr/>
-              <w:t>- Energy-related emissions:</w:t>
+              <w:rPr>
+                <w:b w:val="false"/>
+                <w:bCs w:val="false"/>
+              </w:rPr>
+            </w:pPr>
+            <w:r>
+              <w:rPr>
+                <w:b w:val="false"/>
+                <w:bCs w:val="false"/>
+              </w:rPr>
+              <w:t>Total energy-related emissions in 2022 were 32 Mt CO2, with the following split: transport 43%, industry 28%, buildings 18% and 11% other uses [1, p.18].</w:t>
+            </w:r>
+            <w:r>
+              <w:rPr>
+                <w:b w:val="false"/>
+                <w:bCs w:val="false"/>
+              </w:rPr>
+              <w:t xml:space="preserve"> Per-capita emissions of Sweden are 3.1 tCO2/year, which is the 3rd lowest among IEA countries and a result of long downwards trend (-47% since 2000) [4].</w:t>
             </w:r>
           </w:p>
           <w:p>
             <w:pPr>
               <w:pStyle w:val="Normal"/>
               <w:spacing w:lineRule="auto" w:line="259" w:before="0" w:after="160"/>
-              <w:rPr/>
-            </w:pPr>
-            <w:r>
-              <w:rPr/>
-              <w:t xml:space="preserve">  </w:t>
-            </w:r>
-            <w:r>
-              <w:rPr/>
-              <w:t>- Total CO2 emissions 32 Mt [2, p. 18]</w:t>
+              <w:rPr>
+                <w:b w:val="false"/>
+                <w:bCs w:val="false"/>
+              </w:rPr>
+            </w:pPr>
+            <w:r>
+              <w:rPr>
+                <w:b w:val="false"/>
+                <w:bCs w:val="false"/>
+              </w:rPr>
+              <w:t>Oil accounts for 76.1% of total CO2 emissions from fuel combustion, coal for 19.1% and natural gas for the remaining 4.7%.</w:t>
             </w:r>
           </w:p>
           <w:p>
@@ -1036,119 +1095,11 @@
             </w:pPr>
             <w:r>
               <w:rPr/>
-              <w:t xml:space="preserve">  </w:t>
-            </w:r>
-            <w:r>
-              <w:rPr/>
-              <w:t>- split: 43% transport, 18% buildings, 28% industry, 11% other (fx refineries) [2. p 18]</w:t>
-            </w:r>
-          </w:p>
-          <w:p>
-            <w:pPr>
-              <w:pStyle w:val="Normal"/>
-              <w:spacing w:lineRule="auto" w:line="259" w:before="0" w:after="160"/>
-              <w:rPr/>
-            </w:pPr>
-            <w:r>
-              <w:rPr/>
-              <w:t>- Electricity-related emissions:</w:t>
-            </w:r>
-          </w:p>
-          <w:p>
-            <w:pPr>
-              <w:pStyle w:val="Normal"/>
-              <w:spacing w:lineRule="auto" w:line="259" w:before="0" w:after="160"/>
-              <w:rPr/>
-            </w:pPr>
-            <w:r>
-              <w:rPr/>
-            </w:r>
-          </w:p>
-          <w:p>
-            <w:pPr>
-              <w:pStyle w:val="Normal"/>
-              <w:spacing w:lineRule="auto" w:line="259" w:before="0" w:after="160"/>
-              <w:rPr/>
-            </w:pPr>
-            <w:r>
-              <w:rPr/>
-              <w:t>GHG emmissions (page 11):</w:t>
-            </w:r>
-          </w:p>
-          <w:p>
-            <w:pPr>
-              <w:pStyle w:val="Normal"/>
-              <w:spacing w:lineRule="auto" w:line="259" w:before="0" w:after="160"/>
-              <w:rPr/>
-            </w:pPr>
-            <w:r>
-              <w:rPr/>
-              <w:t>- industry 36%</w:t>
-            </w:r>
-          </w:p>
-          <w:p>
-            <w:pPr>
-              <w:pStyle w:val="Normal"/>
-              <w:spacing w:lineRule="auto" w:line="259" w:before="0" w:after="160"/>
-              <w:rPr/>
-            </w:pPr>
-            <w:r>
-              <w:rPr/>
-              <w:t>- transport 31%</w:t>
-            </w:r>
-          </w:p>
-          <w:p>
-            <w:pPr>
-              <w:pStyle w:val="Normal"/>
-              <w:spacing w:lineRule="auto" w:line="259" w:before="0" w:after="160"/>
-              <w:rPr/>
-            </w:pPr>
-            <w:r>
-              <w:rPr/>
-              <w:t>- agriculture 15%</w:t>
-            </w:r>
-          </w:p>
-          <w:p>
-            <w:pPr>
-              <w:pStyle w:val="Normal"/>
-              <w:spacing w:lineRule="auto" w:line="259" w:before="0" w:after="160"/>
-              <w:rPr/>
-            </w:pPr>
-            <w:r>
-              <w:rPr/>
-              <w:t>- electricity and heat generation 8%</w:t>
-            </w:r>
-          </w:p>
-          <w:p>
-            <w:pPr>
-              <w:pStyle w:val="Normal"/>
-              <w:spacing w:lineRule="auto" w:line="259" w:before="0" w:after="160"/>
-              <w:rPr/>
-            </w:pPr>
-            <w:r>
-              <w:rPr/>
-              <w:t>- 99% low-emissions electricity, 1% fossil fuel electricity (page 6)</w:t>
-            </w:r>
-          </w:p>
-          <w:p>
-            <w:pPr>
-              <w:pStyle w:val="Normal"/>
-              <w:spacing w:lineRule="auto" w:line="259" w:before="0" w:after="160"/>
-              <w:rPr/>
-            </w:pPr>
-            <w:r>
-              <w:rPr/>
-              <w:t>- 3</w:t>
-            </w:r>
-            <w:r>
-              <w:rPr>
-                <w:vertAlign w:val="superscript"/>
-              </w:rPr>
-              <w:t>rd</w:t>
-            </w:r>
-            <w:r>
-              <w:rPr/>
-              <w:t xml:space="preserve"> lowest carbon intensity among IEA countries at 3.1 tonnes CO2 per capita</w:t>
+              <w:t>99% of electricity generated in Sweden is low-emissions, mostly coming from renewables and nuclear; only 1% of production is from fossil fuels [1, p. 6]</w:t>
+            </w:r>
+            <w:r>
+              <w:rPr/>
+              <w:t>.</w:t>
             </w:r>
           </w:p>
         </w:tc>
@@ -1186,7 +1137,7 @@
           <w:bottom w:w="80" w:type="dxa"/>
           <w:right w:w="80" w:type="dxa"/>
         </w:tblCellMar>
-        <w:tblLook w:val="04a0" w:noVBand="1" w:noHBand="0" w:lastColumn="0" w:firstColumn="1" w:lastRow="0" w:firstRow="1"/>
+        <w:tblLook w:val="04a0" w:noHBand="0" w:noVBand="1" w:firstColumn="1" w:lastRow="0" w:lastColumn="0" w:firstRow="1"/>
       </w:tblPr>
       <w:tblGrid>
         <w:gridCol w:w="1110"/>
@@ -1243,6 +1194,36 @@
               <w:t>[1] IEA rapport Sweden 2024</w:t>
             </w:r>
           </w:p>
+          <w:p>
+            <w:pPr>
+              <w:pStyle w:val="Normal"/>
+              <w:rPr/>
+            </w:pPr>
+            <w:r>
+              <w:rPr/>
+              <w:t>[2] https://www.scb.se/en/finding-statistics/statistics-by-subject-area/environment/environmental-accounts-and-sustainable-development/system-of-environmental-and-economic-accounts/pong/statistical-news/emissions-to-air-third-quarter-2024/</w:t>
+            </w:r>
+          </w:p>
+          <w:p>
+            <w:pPr>
+              <w:pStyle w:val="Normal"/>
+              <w:rPr/>
+            </w:pPr>
+            <w:r>
+              <w:rPr/>
+              <w:t>[3] https://ourworldindata.org/co2/country/sweden</w:t>
+            </w:r>
+          </w:p>
+          <w:p>
+            <w:pPr>
+              <w:pStyle w:val="Normal"/>
+              <w:rPr/>
+            </w:pPr>
+            <w:r>
+              <w:rPr/>
+              <w:t>[4] https://www.iea.org/countries/sweden/emissions</w:t>
+            </w:r>
+          </w:p>
         </w:tc>
       </w:tr>
     </w:tbl>
@@ -1462,7 +1443,7 @@
           <w:bottom w:w="80" w:type="dxa"/>
           <w:right w:w="80" w:type="dxa"/>
         </w:tblCellMar>
-        <w:tblLook w:val="04a0" w:noVBand="1" w:noHBand="0" w:lastColumn="0" w:firstColumn="1" w:lastRow="0" w:firstRow="1"/>
+        <w:tblLook w:val="04a0" w:noHBand="0" w:noVBand="1" w:firstColumn="1" w:lastRow="0" w:lastColumn="0" w:firstRow="1"/>
       </w:tblPr>
       <w:tblGrid>
         <w:gridCol w:w="1144"/>
@@ -1527,9 +1508,40 @@
                 <w:szCs w:val="24"/>
                 <w:lang w:val="sv-SE"/>
               </w:rPr>
-              <w:t>Notes:</w:t>
-              <w:br/>
-              <w:t>- Decommissioning nuclear reactors [1]</w:t>
+              <w:t>Sweden has adopted a legally binding 2045 net zero emissions target [3, p. 4].</w:t>
+            </w:r>
+          </w:p>
+          <w:p>
+            <w:pPr>
+              <w:pStyle w:val="BodyA"/>
+              <w:spacing w:lineRule="auto" w:line="240" w:before="0" w:after="0"/>
+              <w:rPr>
+                <w:b/>
+                <w:bCs/>
+              </w:rPr>
+            </w:pPr>
+            <w:r>
+              <w:rPr>
+                <w:b/>
+                <w:bCs/>
+              </w:rPr>
+            </w:r>
+          </w:p>
+          <w:p>
+            <w:pPr>
+              <w:pStyle w:val="BodyA"/>
+              <w:spacing w:lineRule="auto" w:line="240" w:before="0" w:after="0"/>
+              <w:rPr>
+                <w:b/>
+                <w:bCs/>
+              </w:rPr>
+            </w:pPr>
+            <w:r>
+              <w:rPr>
+                <w:b/>
+                <w:bCs/>
+              </w:rPr>
+              <w:t>Nuclear or renewables?</w:t>
             </w:r>
           </w:p>
           <w:p>
@@ -1544,13 +1556,28 @@
               </w:rPr>
             </w:pPr>
             <w:r>
+              <w:rPr/>
+            </w:r>
+          </w:p>
+          <w:p>
+            <w:pPr>
+              <w:pStyle w:val="BodyA"/>
+              <w:spacing w:lineRule="auto" w:line="240" w:before="0" w:after="0"/>
+              <w:rPr>
+                <w:rFonts w:ascii="Times New Roman" w:hAnsi="Times New Roman" w:eastAsia="Times New Roman" w:cs="Times New Roman"/>
+                <w:sz w:val="24"/>
+                <w:szCs w:val="24"/>
+                <w:lang w:val="sv-SE"/>
+              </w:rPr>
+            </w:pPr>
+            <w:r>
               <w:rPr>
                 <w:rFonts w:eastAsia="Times New Roman" w:cs="Times New Roman" w:ascii="Times New Roman" w:hAnsi="Times New Roman"/>
                 <w:sz w:val="24"/>
                 <w:szCs w:val="24"/>
                 <w:lang w:val="sv-SE"/>
               </w:rPr>
-              <w:t>- Policy recommendations are on page 9 in IEA report</w:t>
+              <w:t>While Swedish nuclear capacity has been in decline (decreased by 29% since 2016 [3, p. 31]) due to decommissioned reactors, investments are planned for new power plants.</w:t>
             </w:r>
           </w:p>
           <w:p>
@@ -1565,15 +1592,56 @@
               </w:rPr>
             </w:pPr>
             <w:r>
+              <w:rPr/>
+            </w:r>
+          </w:p>
+          <w:p>
+            <w:pPr>
+              <w:pStyle w:val="BodyA"/>
+              <w:spacing w:lineRule="auto" w:line="240" w:before="0" w:after="0"/>
+              <w:rPr>
+                <w:rFonts w:ascii="Times New Roman" w:hAnsi="Times New Roman" w:eastAsia="Times New Roman" w:cs="Times New Roman"/>
+                <w:sz w:val="24"/>
+                <w:szCs w:val="24"/>
+                <w:lang w:val="sv-SE"/>
+              </w:rPr>
+            </w:pPr>
+            <w:r>
               <w:rPr>
                 <w:rFonts w:eastAsia="Times New Roman" w:cs="Times New Roman" w:ascii="Times New Roman" w:hAnsi="Times New Roman"/>
                 <w:sz w:val="24"/>
                 <w:szCs w:val="24"/>
                 <w:lang w:val="sv-SE"/>
               </w:rPr>
-              <w:t>- Sweden has included in law the target to achieve net zero GHG emmissions by 2045 (page 11)</w:t>
+              <w:t>In 2023, the Swedish government passed a budget amendment updating the 2040 target from 100% renewable electricity to 100% fossil-free electricity [2].</w:t>
+            </w:r>
+            <w:r>
+              <w:rPr>
+                <w:rFonts w:eastAsia="Times New Roman" w:cs="Times New Roman" w:ascii="Times New Roman" w:hAnsi="Times New Roman"/>
+                <w:sz w:val="24"/>
+                <w:szCs w:val="24"/>
+                <w:lang w:val="sv-SE"/>
+              </w:rPr>
+              <w:t xml:space="preserve"> This is a less restrictive formulation, since it allows also nuclear power to be part of the solution.</w:t>
+            </w:r>
+            <w:r>
+              <w:rPr>
+                <w:rFonts w:eastAsia="Times New Roman" w:cs="Times New Roman" w:ascii="Times New Roman" w:hAnsi="Times New Roman"/>
+                <w:sz w:val="24"/>
+                <w:szCs w:val="24"/>
+                <w:lang w:val="sv-SE"/>
+              </w:rPr>
               <w:br/>
-              <w:t>- Sweden has plans for 2.5GW of new nuclear power by 2035 (page 5)). current nuclear capacity is 7 GW</w:t>
+              <w:br/>
+            </w:r>
+            <w:r>
+              <w:rPr>
+                <w:rFonts w:eastAsia="Times New Roman" w:cs="Times New Roman" w:ascii="Times New Roman" w:hAnsi="Times New Roman"/>
+                <w:sz w:val="24"/>
+                <w:szCs w:val="24"/>
+                <w:lang w:val="sv-SE"/>
+              </w:rPr>
+              <w:t>Later that year, the government approved legislative amendments allowing for building three news reactors [10].</w:t>
             </w:r>
           </w:p>
           <w:p>
@@ -1588,215 +1656,240 @@
               </w:rPr>
             </w:pPr>
             <w:r>
-              <w:rPr>
-                <w:rFonts w:eastAsia="Times New Roman" w:cs="Times New Roman" w:ascii="Times New Roman" w:hAnsi="Times New Roman"/>
-                <w:sz w:val="24"/>
-                <w:szCs w:val="24"/>
-                <w:lang w:val="sv-SE"/>
-              </w:rPr>
-              <w:t xml:space="preserve">- </w:t>
-            </w:r>
-            <w:hyperlink r:id="rId7">
-              <w:r>
-                <w:rPr>
-                  <w:rStyle w:val="Hyperlink"/>
-                  <w:rFonts w:eastAsia="Times New Roman" w:cs="Times New Roman" w:ascii="Times New Roman" w:hAnsi="Times New Roman"/>
-                  <w:sz w:val="24"/>
-                  <w:szCs w:val="24"/>
-                  <w:lang w:val="sv-SE"/>
-                </w:rPr>
-                <w:t>https://www.regeringen.se/rattsliga-dokument/skrivelse/2023/12/skr.-20232459</w:t>
-              </w:r>
-            </w:hyperlink>
-          </w:p>
-          <w:p>
-            <w:pPr>
-              <w:pStyle w:val="BodyA"/>
-              <w:spacing w:lineRule="auto" w:line="240" w:before="0" w:after="0"/>
-              <w:rPr>
-                <w:rFonts w:ascii="Times New Roman" w:hAnsi="Times New Roman" w:eastAsia="Times New Roman" w:cs="Times New Roman"/>
-                <w:sz w:val="24"/>
-                <w:szCs w:val="24"/>
-                <w:lang w:val="sv-SE"/>
-              </w:rPr>
-            </w:pPr>
-            <w:r>
-              <w:rPr>
-                <w:rFonts w:eastAsia="Times New Roman" w:cs="Times New Roman" w:ascii="Times New Roman" w:hAnsi="Times New Roman"/>
-                <w:sz w:val="24"/>
-                <w:szCs w:val="24"/>
-                <w:lang w:val="sv-SE"/>
-              </w:rPr>
-              <w:t xml:space="preserve">- </w:t>
-            </w:r>
-            <w:hyperlink r:id="rId8">
-              <w:r>
-                <w:rPr>
-                  <w:rStyle w:val="Hyperlink"/>
-                  <w:rFonts w:eastAsia="Times New Roman" w:cs="Times New Roman" w:ascii="Times New Roman" w:hAnsi="Times New Roman"/>
-                  <w:sz w:val="24"/>
-                  <w:szCs w:val="24"/>
-                  <w:lang w:val="sv-SE"/>
-                </w:rPr>
-                <w:t>https://www.klimatpolitiskaradet.se/rapport-2024/</w:t>
-              </w:r>
-            </w:hyperlink>
-          </w:p>
-          <w:p>
-            <w:pPr>
-              <w:pStyle w:val="BodyA"/>
-              <w:spacing w:lineRule="auto" w:line="240" w:before="0" w:after="0"/>
-              <w:rPr>
-                <w:rFonts w:ascii="Times New Roman" w:hAnsi="Times New Roman" w:eastAsia="Times New Roman" w:cs="Times New Roman"/>
-                <w:sz w:val="24"/>
-                <w:szCs w:val="24"/>
-                <w:lang w:val="sv-SE"/>
-              </w:rPr>
-            </w:pPr>
-            <w:r>
-              <w:rPr>
-                <w:rFonts w:eastAsia="Times New Roman" w:cs="Times New Roman" w:ascii="Times New Roman" w:hAnsi="Times New Roman"/>
-                <w:sz w:val="24"/>
-                <w:szCs w:val="24"/>
-                <w:lang w:val="sv-SE"/>
-              </w:rPr>
-              <w:t xml:space="preserve">- </w:t>
-            </w:r>
-            <w:hyperlink r:id="rId9">
-              <w:r>
-                <w:rPr>
-                  <w:rStyle w:val="Hyperlink"/>
-                  <w:rFonts w:eastAsia="Times New Roman" w:cs="Times New Roman" w:ascii="Times New Roman" w:hAnsi="Times New Roman"/>
-                  <w:sz w:val="24"/>
-                  <w:szCs w:val="24"/>
-                  <w:lang w:val="sv-SE"/>
-                </w:rPr>
-                <w:t>https://fossilfrittsverige.se/en/start-english/</w:t>
-              </w:r>
-            </w:hyperlink>
-          </w:p>
-          <w:p>
-            <w:pPr>
-              <w:pStyle w:val="BodyA"/>
-              <w:spacing w:lineRule="auto" w:line="240" w:before="0" w:after="0"/>
-              <w:rPr>
-                <w:rFonts w:ascii="Times New Roman" w:hAnsi="Times New Roman" w:eastAsia="Times New Roman" w:cs="Times New Roman"/>
-                <w:sz w:val="24"/>
-                <w:szCs w:val="24"/>
-                <w:lang w:val="sv-SE"/>
-              </w:rPr>
-            </w:pPr>
-            <w:r>
-              <w:rPr>
-                <w:rFonts w:eastAsia="Times New Roman" w:cs="Times New Roman" w:ascii="Times New Roman" w:hAnsi="Times New Roman"/>
-                <w:sz w:val="24"/>
-                <w:szCs w:val="24"/>
-                <w:lang w:val="sv-SE"/>
-              </w:rPr>
-              <w:t xml:space="preserve">- </w:t>
-            </w:r>
-            <w:hyperlink r:id="rId10">
-              <w:r>
-                <w:rPr>
-                  <w:rStyle w:val="Hyperlink"/>
-                  <w:rFonts w:eastAsia="Times New Roman" w:cs="Times New Roman" w:ascii="Times New Roman" w:hAnsi="Times New Roman"/>
-                  <w:sz w:val="24"/>
-                  <w:szCs w:val="24"/>
-                  <w:lang w:val="sv-SE"/>
-                </w:rPr>
-                <w:t>https://www.riksdagen.se/en/news/articles/2023/jun/20/yes-to-the-governments-spring-amending-budget-_cmsff94b926-2480-4016-a66a-74e624cf4cdden/</w:t>
-              </w:r>
-            </w:hyperlink>
-            <w:r>
-              <w:rPr>
-                <w:rFonts w:eastAsia="Times New Roman" w:cs="Times New Roman" w:ascii="Times New Roman" w:hAnsi="Times New Roman"/>
-                <w:sz w:val="24"/>
-                <w:szCs w:val="24"/>
-                <w:lang w:val="sv-SE"/>
-              </w:rPr>
-              <w:t xml:space="preserve"> -- under the Spring 2023 budget, the government revised the goal to 100% fossil-free electricity by 2040, to include nuclear power</w:t>
-            </w:r>
-          </w:p>
-          <w:p>
-            <w:pPr>
-              <w:pStyle w:val="BodyA"/>
-              <w:spacing w:lineRule="auto" w:line="240" w:before="0" w:after="0"/>
-              <w:rPr/>
-            </w:pPr>
-            <w:r>
-              <w:rPr/>
-              <w:t>- big growth in wind power</w:t>
-            </w:r>
-          </w:p>
-          <w:p>
-            <w:pPr>
-              <w:pStyle w:val="BodyA"/>
-              <w:spacing w:lineRule="auto" w:line="240" w:before="0" w:after="0"/>
-              <w:rPr/>
-            </w:pPr>
-            <w:r>
-              <w:rPr/>
-              <w:t>- grid expansion s 49</w:t>
-            </w:r>
-          </w:p>
-          <w:p>
-            <w:pPr>
-              <w:pStyle w:val="BodyA"/>
-              <w:spacing w:lineRule="auto" w:line="240" w:before="0" w:after="0"/>
-              <w:rPr/>
-            </w:pPr>
-            <w:r>
-              <w:rPr/>
-              <w:t>- SVK Grid development plan 2024–2033</w:t>
-            </w:r>
-          </w:p>
-          <w:p>
-            <w:pPr>
-              <w:pStyle w:val="BodyA"/>
-              <w:spacing w:lineRule="auto" w:line="240" w:before="0" w:after="0"/>
-              <w:rPr/>
-            </w:pPr>
-            <w:r>
-              <w:rPr/>
-              <w:t xml:space="preserve">- Industrial leap programme: </w:t>
-            </w:r>
-            <w:r>
-              <w:rPr>
-                <w:rStyle w:val="Hyperlink"/>
-              </w:rPr>
-              <w:t>https://www.energimyndigheten.se/en/innovations-r--d/energyintensive-industry/the-industrial-leap/</w:t>
-            </w:r>
-          </w:p>
-          <w:p>
-            <w:pPr>
-              <w:pStyle w:val="BodyA"/>
-              <w:spacing w:lineRule="auto" w:line="240" w:before="0" w:after="0"/>
-              <w:rPr/>
-            </w:pPr>
-            <w:r>
-              <w:rPr/>
-              <w:t xml:space="preserve">- 2024 energy bill: </w:t>
-            </w:r>
-            <w:hyperlink r:id="rId11">
-              <w:r>
-                <w:rPr>
-                  <w:rStyle w:val="Hyperlink"/>
-                </w:rPr>
-                <w:t>https://www.riksdagen.se/sv/dokument-och-lagar/dokument/proposition/energipolitikens-langsiktiga-inriktning_hb03105/html/</w:t>
-              </w:r>
-            </w:hyperlink>
-          </w:p>
-          <w:p>
-            <w:pPr>
-              <w:pStyle w:val="Normal"/>
-              <w:spacing w:lineRule="auto" w:line="240" w:before="0" w:after="0"/>
-              <w:rPr/>
-            </w:pPr>
-            <w:r>
-              <w:rPr>
-                <w:rStyle w:val="Hyperlink"/>
-              </w:rPr>
-              <w:t>- Sweden has plans for 2.5GW of new nuclear power by 2035 (page 5)). current nuclear capacity is 7 GW</w:t>
+              <w:rPr/>
+            </w:r>
+          </w:p>
+          <w:p>
+            <w:pPr>
+              <w:pStyle w:val="BodyA"/>
+              <w:spacing w:lineRule="auto" w:line="240" w:before="0" w:after="0"/>
+              <w:rPr>
+                <w:b/>
+                <w:bCs/>
+              </w:rPr>
+            </w:pPr>
+            <w:r>
+              <w:rPr>
+                <w:b/>
+                <w:bCs/>
+              </w:rPr>
+              <w:t>The Industrial Leap</w:t>
+            </w:r>
+          </w:p>
+          <w:p>
+            <w:pPr>
+              <w:pStyle w:val="BodyA"/>
+              <w:spacing w:lineRule="auto" w:line="240" w:before="0" w:after="0"/>
+              <w:rPr>
+                <w:b/>
+                <w:bCs/>
+              </w:rPr>
+            </w:pPr>
+            <w:r>
+              <w:rPr>
+                <w:b/>
+                <w:bCs/>
+              </w:rPr>
+            </w:r>
+          </w:p>
+          <w:p>
+            <w:pPr>
+              <w:pStyle w:val="BodyA"/>
+              <w:spacing w:lineRule="auto" w:line="240" w:before="0" w:after="0"/>
+              <w:rPr>
+                <w:b w:val="false"/>
+                <w:bCs w:val="false"/>
+              </w:rPr>
+            </w:pPr>
+            <w:r>
+              <w:rPr>
+                <w:b w:val="false"/>
+                <w:bCs w:val="false"/>
+              </w:rPr>
+              <w:t>The Industrial Leap (Industriklivet) [4] is a program led by the Swedish Energy Agency (Energimyndigheten) and is a part of the Next Generation EU [5] initiative. Initiated in 2018, the program has so far resulted in supporting 167 projects around industry transition with 5.7bn SEK in funding.</w:t>
+            </w:r>
+            <w:r>
+              <w:rPr>
+                <w:b w:val="false"/>
+                <w:bCs w:val="false"/>
+              </w:rPr>
+              <w:t xml:space="preserve"> The sectors which received the biggest funding are iron and steel industry, refinary and chemical industry, and mining and mineral industry.</w:t>
+            </w:r>
+          </w:p>
+          <w:p>
+            <w:pPr>
+              <w:pStyle w:val="BodyA"/>
+              <w:spacing w:lineRule="auto" w:line="240" w:before="0" w:after="0"/>
+              <w:rPr>
+                <w:b w:val="false"/>
+                <w:bCs w:val="false"/>
+              </w:rPr>
+            </w:pPr>
+            <w:r>
+              <w:rPr>
+                <w:b w:val="false"/>
+                <w:bCs w:val="false"/>
+              </w:rPr>
+            </w:r>
+          </w:p>
+          <w:p>
+            <w:pPr>
+              <w:pStyle w:val="BodyA"/>
+              <w:spacing w:lineRule="auto" w:line="240" w:before="0" w:after="0"/>
+              <w:rPr>
+                <w:b/>
+                <w:bCs/>
+              </w:rPr>
+            </w:pPr>
+            <w:r>
+              <w:rPr>
+                <w:b/>
+                <w:bCs/>
+              </w:rPr>
+              <w:t>Fossil Free Sweden (Fossilfritt Sverige)</w:t>
+            </w:r>
+          </w:p>
+          <w:p>
+            <w:pPr>
+              <w:pStyle w:val="BodyA"/>
+              <w:spacing w:lineRule="auto" w:line="240" w:before="0" w:after="0"/>
+              <w:rPr>
+                <w:b/>
+                <w:bCs/>
+              </w:rPr>
+            </w:pPr>
+            <w:r>
+              <w:rPr>
+                <w:b/>
+                <w:bCs/>
+              </w:rPr>
+            </w:r>
+          </w:p>
+          <w:p>
+            <w:pPr>
+              <w:pStyle w:val="BodyA"/>
+              <w:spacing w:lineRule="auto" w:line="240" w:before="0" w:after="0"/>
+              <w:rPr>
+                <w:b w:val="false"/>
+                <w:bCs w:val="false"/>
+              </w:rPr>
+            </w:pPr>
+            <w:r>
+              <w:rPr>
+                <w:b w:val="false"/>
+                <w:bCs w:val="false"/>
+              </w:rPr>
+              <w:t>Fossil Free Sweden is an initiative of the Swedish government from 2015 (pre-dating the Paris climate conference) to lead a sustainable industry transition in Sweden. It involves 22 business sectors, which have produced roadmaps for sustainability targets within a framework proposed by FFS. The project has been coordinated since 2016 by Svante Axelsson.</w:t>
+            </w:r>
+          </w:p>
+          <w:p>
+            <w:pPr>
+              <w:pStyle w:val="BodyA"/>
+              <w:spacing w:lineRule="auto" w:line="240" w:before="0" w:after="0"/>
+              <w:rPr>
+                <w:b w:val="false"/>
+                <w:bCs w:val="false"/>
+              </w:rPr>
+            </w:pPr>
+            <w:r>
+              <w:rPr>
+                <w:b w:val="false"/>
+                <w:bCs w:val="false"/>
+              </w:rPr>
+            </w:r>
+          </w:p>
+          <w:p>
+            <w:pPr>
+              <w:pStyle w:val="BodyA"/>
+              <w:spacing w:lineRule="auto" w:line="240" w:before="0" w:after="0"/>
+              <w:rPr>
+                <w:b w:val="false"/>
+                <w:bCs w:val="false"/>
+              </w:rPr>
+            </w:pPr>
+            <w:r>
+              <w:rPr>
+                <w:b w:val="false"/>
+                <w:bCs w:val="false"/>
+              </w:rPr>
+              <w:t>Example goals defined by Fossilfritt Sverige include: 50% more efficient use of energy by 2030 compared to 2005 [7], decreasing CO2 emissions from transport by 70% by 2030 compared to 2010 [8], fossil free domestic and outwards flights by 2045 [9].</w:t>
+            </w:r>
+          </w:p>
+          <w:p>
+            <w:pPr>
+              <w:pStyle w:val="BodyA"/>
+              <w:spacing w:lineRule="auto" w:line="240" w:before="0" w:after="0"/>
+              <w:rPr/>
+            </w:pPr>
+            <w:r>
+              <w:rPr>
+                <w:b w:val="false"/>
+                <w:bCs w:val="false"/>
+              </w:rPr>
+              <w:t>In December 2024, the government announced the decision to continue and expand the Fossilfritt Sverige initiative [6].</w:t>
+            </w:r>
+          </w:p>
+          <w:p>
+            <w:pPr>
+              <w:pStyle w:val="BodyA"/>
+              <w:spacing w:lineRule="auto" w:line="240" w:before="0" w:after="0"/>
+              <w:rPr>
+                <w:b w:val="false"/>
+                <w:bCs w:val="false"/>
+              </w:rPr>
+            </w:pPr>
+            <w:r>
+              <w:rPr/>
+            </w:r>
+          </w:p>
+          <w:p>
+            <w:pPr>
+              <w:pStyle w:val="BodyA"/>
+              <w:spacing w:lineRule="auto" w:line="240" w:before="0" w:after="0"/>
+              <w:rPr>
+                <w:b/>
+                <w:bCs/>
+              </w:rPr>
+            </w:pPr>
+            <w:r>
+              <w:rPr>
+                <w:b/>
+                <w:bCs/>
+              </w:rPr>
+              <w:t>Decarbonizing Transport</w:t>
+            </w:r>
+          </w:p>
+          <w:p>
+            <w:pPr>
+              <w:pStyle w:val="BodyA"/>
+              <w:spacing w:lineRule="auto" w:line="240" w:before="0" w:after="0"/>
+              <w:rPr>
+                <w:b/>
+                <w:bCs/>
+              </w:rPr>
+            </w:pPr>
+            <w:r>
+              <w:rPr>
+                <w:b/>
+                <w:bCs/>
+              </w:rPr>
+            </w:r>
+          </w:p>
+          <w:p>
+            <w:pPr>
+              <w:pStyle w:val="BodyA"/>
+              <w:spacing w:lineRule="auto" w:line="240" w:before="0" w:after="0"/>
+              <w:rPr>
+                <w:b w:val="false"/>
+                <w:bCs w:val="false"/>
+              </w:rPr>
+            </w:pPr>
+            <w:r>
+              <w:rPr>
+                <w:b w:val="false"/>
+                <w:bCs w:val="false"/>
+              </w:rPr>
+              <w:t>The government's publication from December 2023 [11, p. 139] presents the goal of completely decarbonizing transport no later than by 2045. The document claims that since the technology - electrification - is already developed, decarbonization of transport is in principle easier than that of land use or industry. Sweden has the highest ratio of EVs among newly sold cars in EU (for a few years that was a government bonus for low-emission cars, but it was phased out in February 2023 [3, p. 27]).</w:t>
             </w:r>
           </w:p>
         </w:tc>
@@ -1834,7 +1927,7 @@
           <w:bottom w:w="80" w:type="dxa"/>
           <w:right w:w="80" w:type="dxa"/>
         </w:tblCellMar>
-        <w:tblLook w:val="04a0" w:noVBand="1" w:noHBand="0" w:lastColumn="0" w:firstColumn="1" w:lastRow="0" w:firstRow="1"/>
+        <w:tblLook w:val="04a0" w:noHBand="0" w:noVBand="1" w:firstColumn="1" w:lastRow="0" w:lastColumn="0" w:firstRow="1"/>
       </w:tblPr>
       <w:tblGrid>
         <w:gridCol w:w="1110"/>
@@ -1890,7 +1983,185 @@
               <w:rPr>
                 <w:rStyle w:val="Hyperlink"/>
               </w:rPr>
-              <w:t>[1] https://www.uniper.energy/sweden/about-uniper-sweden/nuclear-power-sweden/decommissioning</w:t>
+              <w:t xml:space="preserve">[1] </w:t>
+            </w:r>
+            <w:hyperlink r:id="rId7">
+              <w:r>
+                <w:rPr>
+                  <w:rStyle w:val="Hyperlink"/>
+                </w:rPr>
+                <w:t>https://www.uniper.energy/sweden/about-uniper-sweden/nuclear-power-sweden/decommissioning</w:t>
+              </w:r>
+            </w:hyperlink>
+            <w:hyperlink r:id="rId8">
+              <w:r>
+                <w:rPr>
+                  <w:rStyle w:val="Hyperlink"/>
+                </w:rPr>
+                <w:br/>
+              </w:r>
+            </w:hyperlink>
+            <w:r>
+              <w:rPr>
+                <w:rStyle w:val="Hyperlink"/>
+              </w:rPr>
+              <w:t xml:space="preserve">[2] </w:t>
+            </w:r>
+            <w:hyperlink r:id="rId9">
+              <w:r>
+                <w:rPr>
+                  <w:rStyle w:val="Hyperlink"/>
+                  <w:rFonts w:eastAsia="Times New Roman" w:cs="Times New Roman"/>
+                  <w:sz w:val="24"/>
+                  <w:szCs w:val="24"/>
+                  <w:lang w:val="sv-SE"/>
+                </w:rPr>
+                <w:t>https://www.riksdagen.se/en/news/articles/2023/jun/20/yes-to-the-governments-spring-amending-budget-_cmsff94b926-2480-4016-a66a-74e624cf4cdden/</w:t>
+              </w:r>
+            </w:hyperlink>
+          </w:p>
+          <w:p>
+            <w:pPr>
+              <w:pStyle w:val="Normal"/>
+              <w:rPr/>
+            </w:pPr>
+            <w:r>
+              <w:rPr>
+                <w:rStyle w:val="Hyperlink"/>
+                <w:rFonts w:eastAsia="Times New Roman" w:cs="Times New Roman"/>
+                <w:sz w:val="24"/>
+                <w:szCs w:val="24"/>
+                <w:lang w:val="sv-SE"/>
+              </w:rPr>
+              <w:t>[3] IEA report Sweden 2024</w:t>
+            </w:r>
+          </w:p>
+          <w:p>
+            <w:pPr>
+              <w:pStyle w:val="Normal"/>
+              <w:rPr/>
+            </w:pPr>
+            <w:r>
+              <w:rPr>
+                <w:rStyle w:val="Hyperlink"/>
+                <w:rFonts w:eastAsia="Times New Roman" w:cs="Times New Roman"/>
+                <w:sz w:val="24"/>
+                <w:szCs w:val="24"/>
+                <w:lang w:val="sv-SE"/>
+              </w:rPr>
+              <w:t>[4] https://www.industriklivet.se/en/?trk=organization_guest_main-feed-card-text</w:t>
+            </w:r>
+          </w:p>
+          <w:p>
+            <w:pPr>
+              <w:pStyle w:val="Normal"/>
+              <w:rPr/>
+            </w:pPr>
+            <w:r>
+              <w:rPr>
+                <w:rStyle w:val="Hyperlink"/>
+                <w:rFonts w:eastAsia="Times New Roman" w:cs="Times New Roman"/>
+                <w:sz w:val="24"/>
+                <w:szCs w:val="24"/>
+                <w:lang w:val="sv-SE"/>
+              </w:rPr>
+              <w:t>[5] https://next-generation-eu.europa.eu/index_en</w:t>
+            </w:r>
+          </w:p>
+          <w:p>
+            <w:pPr>
+              <w:pStyle w:val="Normal"/>
+              <w:rPr/>
+            </w:pPr>
+            <w:r>
+              <w:rPr>
+                <w:rStyle w:val="Hyperlink"/>
+                <w:rFonts w:eastAsia="Times New Roman" w:cs="Times New Roman"/>
+                <w:sz w:val="24"/>
+                <w:szCs w:val="24"/>
+                <w:lang w:val="sv-SE"/>
+              </w:rPr>
+              <w:t>[6] https://www.regeringen.se/pressmeddelanden/2024/12/regeringen-breddar-fossilfritt-sveriges-uppdrag/</w:t>
+            </w:r>
+          </w:p>
+          <w:p>
+            <w:pPr>
+              <w:pStyle w:val="Normal"/>
+              <w:rPr/>
+            </w:pPr>
+            <w:r>
+              <w:rPr>
+                <w:rStyle w:val="Hyperlink"/>
+                <w:rFonts w:eastAsia="Times New Roman" w:cs="Times New Roman"/>
+                <w:sz w:val="24"/>
+                <w:szCs w:val="24"/>
+                <w:lang w:val="sv-SE"/>
+              </w:rPr>
+              <w:t>[7] https://fossilfrittsverige.se/en/start-english/strategies/energy-efficiency-strategy/</w:t>
+            </w:r>
+          </w:p>
+          <w:p>
+            <w:pPr>
+              <w:pStyle w:val="Normal"/>
+              <w:rPr/>
+            </w:pPr>
+            <w:r>
+              <w:rPr>
+                <w:rStyle w:val="Hyperlink"/>
+                <w:rFonts w:eastAsia="Times New Roman" w:cs="Times New Roman"/>
+                <w:sz w:val="24"/>
+                <w:szCs w:val="24"/>
+                <w:lang w:val="sv-SE"/>
+              </w:rPr>
+              <w:t>[8] https://fossilfrittsverige.se/utmaningar/transportutmaningen/</w:t>
+            </w:r>
+          </w:p>
+          <w:p>
+            <w:pPr>
+              <w:pStyle w:val="Normal"/>
+              <w:rPr/>
+            </w:pPr>
+            <w:r>
+              <w:rPr>
+                <w:rStyle w:val="Hyperlink"/>
+                <w:rFonts w:eastAsia="Times New Roman" w:cs="Times New Roman"/>
+                <w:sz w:val="24"/>
+                <w:szCs w:val="24"/>
+                <w:lang w:val="sv-SE"/>
+              </w:rPr>
+              <w:t>[9] https://fossilfrittsverige.se/en/roadmap/the-aviation-industry/</w:t>
+            </w:r>
+          </w:p>
+          <w:p>
+            <w:pPr>
+              <w:pStyle w:val="Normal"/>
+              <w:rPr/>
+            </w:pPr>
+            <w:r>
+              <w:rPr>
+                <w:rStyle w:val="Hyperlink"/>
+                <w:rFonts w:eastAsia="Times New Roman" w:cs="Times New Roman"/>
+                <w:sz w:val="24"/>
+                <w:szCs w:val="24"/>
+                <w:lang w:val="sv-SE"/>
+              </w:rPr>
+              <w:t>[10] https://www.riksdagen.se/en/news/articles/2023/nov/29/new-nuclear-power-in-sweden_cmsd4e5861e-7182-42a4-b44e-e5ceabada3f8en/</w:t>
+            </w:r>
+          </w:p>
+          <w:p>
+            <w:pPr>
+              <w:pStyle w:val="Normal"/>
+              <w:rPr/>
+            </w:pPr>
+            <w:r>
+              <w:rPr>
+                <w:rStyle w:val="Hyperlink"/>
+                <w:rFonts w:eastAsia="Times New Roman" w:cs="Times New Roman"/>
+                <w:sz w:val="24"/>
+                <w:szCs w:val="24"/>
+                <w:lang w:val="sv-SE"/>
+              </w:rPr>
+              <w:t>[11] https://www.regeringen.se/rattsliga-dokument/skrivelse/2023/12/skr.-20232459</w:t>
             </w:r>
           </w:p>
         </w:tc>
@@ -1919,7 +2190,7 @@
           <w:bottom w:w="80" w:type="dxa"/>
           <w:right w:w="80" w:type="dxa"/>
         </w:tblCellMar>
-        <w:tblLook w:val="04a0" w:noVBand="1" w:noHBand="0" w:lastColumn="0" w:firstColumn="1" w:lastRow="0" w:firstRow="1"/>
+        <w:tblLook w:val="04a0" w:noHBand="0" w:noVBand="1" w:firstColumn="1" w:lastRow="0" w:lastColumn="0" w:firstRow="1"/>
       </w:tblPr>
       <w:tblGrid>
         <w:gridCol w:w="1144"/>
@@ -2154,12 +2425,12 @@
       </w:r>
     </w:p>
     <w:sectPr>
-      <w:headerReference w:type="even" r:id="rId12"/>
-      <w:headerReference w:type="default" r:id="rId13"/>
-      <w:headerReference w:type="first" r:id="rId14"/>
-      <w:footerReference w:type="even" r:id="rId15"/>
-      <w:footerReference w:type="default" r:id="rId16"/>
-      <w:footerReference w:type="first" r:id="rId17"/>
+      <w:headerReference w:type="even" r:id="rId10"/>
+      <w:headerReference w:type="default" r:id="rId11"/>
+      <w:headerReference w:type="first" r:id="rId12"/>
+      <w:footerReference w:type="even" r:id="rId13"/>
+      <w:footerReference w:type="default" r:id="rId14"/>
+      <w:footerReference w:type="first" r:id="rId15"/>
       <w:type w:val="nextPage"/>
       <w:pgSz w:w="11906" w:h="16838"/>
       <w:pgMar w:left="1417" w:right="1417" w:gutter="0" w:header="708" w:top="1417" w:footer="708" w:bottom="1417"/>
@@ -2936,7 +3207,7 @@
     </w:rPr>
   </w:style>
   <w:style w:type="paragraph" w:styleId="Heading2">
-    <w:name w:val="heading 2"/>
+    <w:name w:val="Heading 2"/>
     <w:next w:val="BodyA"/>
     <w:uiPriority w:val="9"/>
     <w:unhideWhenUsed/>
@@ -3033,7 +3304,7 @@
     <w:rPr/>
   </w:style>
   <w:style w:type="paragraph" w:styleId="Caption">
-    <w:name w:val="caption"/>
+    <w:name w:val="Caption"/>
     <w:basedOn w:val="Normal"/>
     <w:qFormat/>
     <w:pPr>
@@ -3168,13 +3439,13 @@
     <w:rPr/>
   </w:style>
   <w:style w:type="paragraph" w:styleId="Header">
-    <w:name w:val="header"/>
+    <w:name w:val="Header"/>
     <w:basedOn w:val="HeaderandFooter"/>
     <w:pPr/>
     <w:rPr/>
   </w:style>
   <w:style w:type="paragraph" w:styleId="Footer">
-    <w:name w:val="footer"/>
+    <w:name w:val="Footer"/>
     <w:basedOn w:val="HeaderandFooter"/>
     <w:pPr/>
     <w:rPr/>

</xml_diff>

<commit_message>
Progress on HIA 1
</commit_message>
<xml_diff>
--- a/assignments/HIA 1 (Country).docx
+++ b/assignments/HIA 1 (Country).docx
@@ -407,7 +407,21 @@
                 <w:b w:val="false"/>
                 <w:bCs w:val="false"/>
               </w:rPr>
-              <w:t>In 2023, two dominant energy sources were nuclear (36.8% or 527 PJ) and biofuels and waste (35.3% or 509 PJ). Other two major sources were hydro (16.5% or 239 PJ) and geothermal, solar, wind etc. (10.9% or 158 PJ) [4].</w:t>
+              <w:t xml:space="preserve">In 2023, two dominant energy sources were nuclear (36.8% or 527 PJ) and biofuels and waste (35.3% or 509 PJ). Other two major sources were hydro (16.5% or 239 PJ) and geothermal, solar, wind etc. (10.9% or 158 PJ) </w:t>
+            </w:r>
+            <w:r>
+              <w:rPr>
+                <w:b w:val="false"/>
+                <w:bCs w:val="false"/>
+              </w:rPr>
+              <w:t>(IEA, 2024b)</w:t>
+            </w:r>
+            <w:r>
+              <w:rPr>
+                <w:b w:val="false"/>
+                <w:bCs w:val="false"/>
+              </w:rPr>
+              <w:t>.</w:t>
             </w:r>
           </w:p>
           <w:p>
@@ -438,54 +452,138 @@
                 <w:b w:val="false"/>
                 <w:bCs w:val="false"/>
               </w:rPr>
-              <w:t>Total final electricity consumption in 2022 was 1249 PJ. 40% of the usage is attributed to industry, 38% to buildings and 22% to transport [2, p. 18].</w:t>
-            </w:r>
-          </w:p>
-          <w:p>
-            <w:pPr>
-              <w:pStyle w:val="Normal"/>
-              <w:rPr>
-                <w:b w:val="false"/>
-                <w:bCs w:val="false"/>
-              </w:rPr>
-            </w:pPr>
-            <w:r>
-              <w:rPr>
-                <w:b w:val="false"/>
-                <w:bCs w:val="false"/>
-              </w:rPr>
-            </w:r>
-          </w:p>
-          <w:p>
-            <w:pPr>
-              <w:pStyle w:val="Normal"/>
-              <w:rPr>
-                <w:b w:val="false"/>
-                <w:bCs w:val="false"/>
-              </w:rPr>
-            </w:pPr>
-            <w:r>
-              <w:rPr>
-                <w:b w:val="false"/>
-                <w:bCs w:val="false"/>
-              </w:rPr>
-              <w:t>Sweden is the European leader in renewable energy consumption in nearly every metric analysed by Eurostat [1]. In 2023, 66.4% gross final energy consumption came from renewables, already meeting the EU’s 2030 target of 42.5%. The share of renewable energy used by transport was 33.6%, making Sweden the only country in Europe already meeting the 2030 target of 29%. In yet another sector – heating and cooling – Sweden also led the EU ranking with the renewable energy share of 67.1%.</w:t>
-            </w:r>
-          </w:p>
-          <w:p>
-            <w:pPr>
-              <w:pStyle w:val="Normal"/>
-              <w:rPr>
-                <w:b w:val="false"/>
-                <w:bCs w:val="false"/>
-              </w:rPr>
-            </w:pPr>
-            <w:r>
-              <w:rPr>
-                <w:b w:val="false"/>
-                <w:bCs w:val="false"/>
-              </w:rPr>
-              <w:t>Fossil fuels account for just 24% of total energy supply, which is the lowest share among IEA member countries, and much lower than IEA average of 78% (data from 2022, [2, p. 32]). Out of the 24%, 20% comes from oil (mainly used in transport sector), 3% from coal and 1% natural gas (both used mainly in industry). Sweden doesn't have any crude oil production, therefore this resource is mainly imported from Norway.</w:t>
+              <w:t xml:space="preserve">Total final electricity consumption in 2022 was 1249 PJ. 40% of the usage is attributed to industry, 38% to buildings and 22% to transport </w:t>
+            </w:r>
+            <w:r>
+              <w:rPr>
+                <w:b w:val="false"/>
+                <w:bCs w:val="false"/>
+              </w:rPr>
+              <w:t>(IEA, 2024a</w:t>
+            </w:r>
+            <w:r>
+              <w:rPr>
+                <w:b w:val="false"/>
+                <w:bCs w:val="false"/>
+              </w:rPr>
+              <w:t>, p. 18</w:t>
+            </w:r>
+            <w:r>
+              <w:rPr>
+                <w:b w:val="false"/>
+                <w:bCs w:val="false"/>
+              </w:rPr>
+              <w:t>)</w:t>
+            </w:r>
+            <w:r>
+              <w:rPr>
+                <w:b w:val="false"/>
+                <w:bCs w:val="false"/>
+              </w:rPr>
+              <w:t>.</w:t>
+            </w:r>
+          </w:p>
+          <w:p>
+            <w:pPr>
+              <w:pStyle w:val="Normal"/>
+              <w:rPr>
+                <w:b w:val="false"/>
+                <w:bCs w:val="false"/>
+              </w:rPr>
+            </w:pPr>
+            <w:r>
+              <w:rPr>
+                <w:b w:val="false"/>
+                <w:bCs w:val="false"/>
+              </w:rPr>
+            </w:r>
+          </w:p>
+          <w:p>
+            <w:pPr>
+              <w:pStyle w:val="Normal"/>
+              <w:rPr>
+                <w:b w:val="false"/>
+                <w:bCs w:val="false"/>
+              </w:rPr>
+            </w:pPr>
+            <w:r>
+              <w:rPr>
+                <w:b w:val="false"/>
+                <w:bCs w:val="false"/>
+              </w:rPr>
+              <w:t xml:space="preserve">Sweden is the European leader in renewable energy consumption in nearly every metric analysed by Eurostat </w:t>
+            </w:r>
+            <w:r>
+              <w:rPr>
+                <w:b w:val="false"/>
+                <w:bCs w:val="false"/>
+              </w:rPr>
+              <w:t>(2024)</w:t>
+            </w:r>
+            <w:r>
+              <w:rPr>
+                <w:b w:val="false"/>
+                <w:bCs w:val="false"/>
+              </w:rPr>
+              <w:t>. In 2023, 66.4% gross final energy consumption came from renewables, already meeting the EU’s 2030 target of 42.5%. The share of renewable energy used by transport was 33.6%, making Sweden the only country in Europe already meeting the 2030 target of 29%. In yet another sector – heating and cooling – Sweden also led the EU ranking with the renewable energy share of 67.1%.</w:t>
+            </w:r>
+          </w:p>
+          <w:p>
+            <w:pPr>
+              <w:pStyle w:val="Normal"/>
+              <w:rPr>
+                <w:b w:val="false"/>
+                <w:bCs w:val="false"/>
+              </w:rPr>
+            </w:pPr>
+            <w:r>
+              <w:rPr>
+                <w:b w:val="false"/>
+                <w:bCs w:val="false"/>
+              </w:rPr>
+              <w:t xml:space="preserve">Fossil fuels account for just 24% of total energy supply, which is the lowest share among IEA member countries, and much lower than IEA average of 78% </w:t>
+            </w:r>
+            <w:r>
+              <w:rPr>
+                <w:b w:val="false"/>
+                <w:bCs w:val="false"/>
+              </w:rPr>
+              <w:t xml:space="preserve">according to </w:t>
+            </w:r>
+            <w:r>
+              <w:rPr>
+                <w:b w:val="false"/>
+                <w:bCs w:val="false"/>
+              </w:rPr>
+              <w:t xml:space="preserve">data from 2022, </w:t>
+            </w:r>
+            <w:r>
+              <w:rPr>
+                <w:b w:val="false"/>
+                <w:bCs w:val="false"/>
+              </w:rPr>
+              <w:t>(IEA, 2024a,</w:t>
+            </w:r>
+            <w:r>
+              <w:rPr>
+                <w:b w:val="false"/>
+                <w:bCs w:val="false"/>
+              </w:rPr>
+              <w:t xml:space="preserve"> p. 32</w:t>
+            </w:r>
+            <w:r>
+              <w:rPr>
+                <w:b w:val="false"/>
+                <w:bCs w:val="false"/>
+              </w:rPr>
+              <w:t>)</w:t>
+            </w:r>
+            <w:r>
+              <w:rPr>
+                <w:b w:val="false"/>
+                <w:bCs w:val="false"/>
+              </w:rPr>
+              <w:t>. Out of the 24%, 20% comes from oil (mainly used in transport sector), 3% from coal and 1% natural gas (both used mainly in industry). Sweden doesn't have any crude oil production, therefore this resource is mainly imported from Norway.</w:t>
             </w:r>
           </w:p>
           <w:p>
@@ -544,7 +642,63 @@
                 <w:b w:val="false"/>
                 <w:bCs w:val="false"/>
               </w:rPr>
-              <w:t>In 2023, the electricity production of Sweden was dominated by hydro (40%, or 66336 GWh), nuclear (29% or 48289 GWh) and wind (20.5% or 34074 GWh) [4]. 63% of electricity generation in Sweden is controlled by 3 largest producers: Vattenfall, Fortum and Uniper [2, p. 31].</w:t>
+              <w:t xml:space="preserve">In 2023, the electricity production of Sweden was dominated by hydro (40%, or 66336 GWh), nuclear (29% or 48289 GWh) and wind (20.5% or 34074 GWh) </w:t>
+            </w:r>
+            <w:r>
+              <w:rPr>
+                <w:b w:val="false"/>
+                <w:bCs w:val="false"/>
+              </w:rPr>
+              <w:t>(IEA, 2024b)</w:t>
+            </w:r>
+            <w:r>
+              <w:rPr>
+                <w:b w:val="false"/>
+                <w:bCs w:val="false"/>
+              </w:rPr>
+              <w:t xml:space="preserve">. 63% of electricity generation in Sweden is controlled by 3 largest producers: Vattenfall, Fortum and Uniper </w:t>
+            </w:r>
+            <w:r>
+              <w:rPr>
+                <w:b w:val="false"/>
+                <w:bCs w:val="false"/>
+              </w:rPr>
+              <w:t xml:space="preserve">(IEA, </w:t>
+            </w:r>
+            <w:r>
+              <w:rPr>
+                <w:b w:val="false"/>
+                <w:bCs w:val="false"/>
+              </w:rPr>
+              <w:t>2</w:t>
+            </w:r>
+            <w:r>
+              <w:rPr>
+                <w:b w:val="false"/>
+                <w:bCs w:val="false"/>
+              </w:rPr>
+              <w:t>024a</w:t>
+            </w:r>
+            <w:r>
+              <w:rPr>
+                <w:b w:val="false"/>
+                <w:bCs w:val="false"/>
+              </w:rPr>
+              <w:t>, p. 31</w:t>
+            </w:r>
+            <w:r>
+              <w:rPr>
+                <w:b w:val="false"/>
+                <w:bCs w:val="false"/>
+              </w:rPr>
+              <w:t>)</w:t>
+            </w:r>
+            <w:r>
+              <w:rPr>
+                <w:b w:val="false"/>
+                <w:bCs w:val="false"/>
+              </w:rPr>
+              <w:t>.</w:t>
             </w:r>
           </w:p>
           <w:p>
@@ -572,7 +726,133 @@
                 <w:b w:val="false"/>
                 <w:bCs w:val="false"/>
               </w:rPr>
-              <w:t>In 2022, Sweden was the largest net exporter of electricity in Europe [5, p. 21], having exported 33 TWh (or 19% of total electricity output) [2, p.30]; and the second largest total exporter (without substracting imports) after Germany [4]. In 2023, that number increased to 35 TWh (17.2% of net electricity produce) [2, p.31]. For comparison, the yearly export capacity is 95 TWh [5, p.12].</w:t>
+              <w:t xml:space="preserve">In 2022, Sweden was the largest net exporter of electricity in Europe </w:t>
+            </w:r>
+            <w:r>
+              <w:rPr>
+                <w:b w:val="false"/>
+                <w:bCs w:val="false"/>
+              </w:rPr>
+              <w:t>(Holmberg and Tangerås, 2022</w:t>
+            </w:r>
+            <w:r>
+              <w:rPr>
+                <w:b w:val="false"/>
+                <w:bCs w:val="false"/>
+              </w:rPr>
+              <w:t>, p. 21</w:t>
+            </w:r>
+            <w:r>
+              <w:rPr>
+                <w:b w:val="false"/>
+                <w:bCs w:val="false"/>
+              </w:rPr>
+              <w:t>)</w:t>
+            </w:r>
+            <w:r>
+              <w:rPr>
+                <w:b w:val="false"/>
+                <w:bCs w:val="false"/>
+              </w:rPr>
+              <w:t xml:space="preserve">, having exported 33 TWh (or 19% of total electricity output) </w:t>
+            </w:r>
+            <w:r>
+              <w:rPr>
+                <w:b w:val="false"/>
+                <w:bCs w:val="false"/>
+              </w:rPr>
+              <w:t>(IEA, 2024a,</w:t>
+            </w:r>
+            <w:r>
+              <w:rPr>
+                <w:b w:val="false"/>
+                <w:bCs w:val="false"/>
+              </w:rPr>
+              <w:t xml:space="preserve"> p.30</w:t>
+            </w:r>
+            <w:r>
+              <w:rPr>
+                <w:b w:val="false"/>
+                <w:bCs w:val="false"/>
+              </w:rPr>
+              <w:t>)</w:t>
+            </w:r>
+            <w:r>
+              <w:rPr>
+                <w:b w:val="false"/>
+                <w:bCs w:val="false"/>
+              </w:rPr>
+              <w:t xml:space="preserve">; and the second largest total exporter (without substracting imports) after Germany </w:t>
+            </w:r>
+            <w:r>
+              <w:rPr>
+                <w:b w:val="false"/>
+                <w:bCs w:val="false"/>
+              </w:rPr>
+              <w:t>(IEA, 2024b)</w:t>
+            </w:r>
+            <w:r>
+              <w:rPr>
+                <w:b w:val="false"/>
+                <w:bCs w:val="false"/>
+              </w:rPr>
+              <w:t xml:space="preserve">. In 2023, that number increased to 35 TWh (17.2% of net electricity produce) </w:t>
+            </w:r>
+            <w:r>
+              <w:rPr>
+                <w:b w:val="false"/>
+                <w:bCs w:val="false"/>
+              </w:rPr>
+              <w:t xml:space="preserve">(IEA, 2024a, </w:t>
+            </w:r>
+            <w:r>
+              <w:rPr>
+                <w:b w:val="false"/>
+                <w:bCs w:val="false"/>
+              </w:rPr>
+              <w:t>p.31</w:t>
+            </w:r>
+            <w:r>
+              <w:rPr>
+                <w:b w:val="false"/>
+                <w:bCs w:val="false"/>
+              </w:rPr>
+              <w:t>)</w:t>
+            </w:r>
+            <w:r>
+              <w:rPr>
+                <w:b w:val="false"/>
+                <w:bCs w:val="false"/>
+              </w:rPr>
+              <w:t xml:space="preserve">. For comparison, the yearly export capacity is 95 TWh </w:t>
+            </w:r>
+            <w:r>
+              <w:rPr>
+                <w:b w:val="false"/>
+                <w:bCs w:val="false"/>
+              </w:rPr>
+              <w:t>(Holmberg and Tangerås, 2022</w:t>
+            </w:r>
+            <w:r>
+              <w:rPr>
+                <w:b w:val="false"/>
+                <w:bCs w:val="false"/>
+              </w:rPr>
+              <w:t>, p.12</w:t>
+            </w:r>
+            <w:r>
+              <w:rPr>
+                <w:b w:val="false"/>
+                <w:bCs w:val="false"/>
+              </w:rPr>
+              <w:t>)</w:t>
+            </w:r>
+            <w:r>
+              <w:rPr>
+                <w:b w:val="false"/>
+                <w:bCs w:val="false"/>
+              </w:rPr>
+              <w:t>.</w:t>
             </w:r>
             <w:r>
               <w:rPr/>
@@ -586,45 +866,93 @@
             </w:pPr>
             <w:r>
               <w:rPr/>
-              <w:t>Electricity demand of Sweden has been stable at around 140 TWh since 1990 [2, p. 30]. Electricity final consumption in 2022 was split: 37.1% in industry sector, 33.1% for residential use, 3.3% in transport sector, 25.2% in commercial and public services, and remaining 1.3% in agriculture and forestry.</w:t>
-            </w:r>
-          </w:p>
-          <w:p>
-            <w:pPr>
-              <w:pStyle w:val="Normal"/>
-              <w:rPr/>
-            </w:pPr>
-            <w:r>
-              <w:rPr/>
-            </w:r>
-          </w:p>
-          <w:p>
-            <w:pPr>
-              <w:pStyle w:val="Normal"/>
-              <w:rPr/>
-            </w:pPr>
-            <w:r>
-              <w:rPr/>
-              <w:t>As reported by Eurostat [1], 87.5% of gross final electricity consumption in Sweden was sourced from renewables in 2023, marking the second highest score in EU after Austria.</w:t>
-            </w:r>
-          </w:p>
-          <w:p>
-            <w:pPr>
-              <w:pStyle w:val="Normal"/>
-              <w:rPr/>
-            </w:pPr>
-            <w:r>
-              <w:rPr/>
-            </w:r>
-          </w:p>
-          <w:p>
-            <w:pPr>
-              <w:pStyle w:val="Normal"/>
-              <w:rPr/>
-            </w:pPr>
-            <w:r>
-              <w:rPr/>
-              <w:t>The biggest change in the electricity production in the last 20 years have been growing investments in wind and solar power. Wind power capacity doubled from 2015 to 2022. At the same time, nuclear capacity dropped by 29% between 2016 and 2022 due to decommisioning of nuclear reactors [2, p. 30-31].</w:t>
+              <w:t xml:space="preserve">Electricity demand of Sweden has been stable at around 140 TWh since 1990 </w:t>
+            </w:r>
+            <w:r>
+              <w:rPr/>
+              <w:t>(IEA, 2024a</w:t>
+            </w:r>
+            <w:r>
+              <w:rPr/>
+              <w:t>, p. 30</w:t>
+            </w:r>
+            <w:r>
+              <w:rPr/>
+              <w:t>)</w:t>
+            </w:r>
+            <w:r>
+              <w:rPr/>
+              <w:t>. Electricity final consumption in 2022 was split: 37.1% in industry sector, 33.1% for residential use, 3.3% in transport sector, 25.2% in commercial and public services, and remaining 1.3% in agriculture and forestry.</w:t>
+            </w:r>
+          </w:p>
+          <w:p>
+            <w:pPr>
+              <w:pStyle w:val="Normal"/>
+              <w:rPr/>
+            </w:pPr>
+            <w:r>
+              <w:rPr/>
+            </w:r>
+          </w:p>
+          <w:p>
+            <w:pPr>
+              <w:pStyle w:val="Normal"/>
+              <w:rPr/>
+            </w:pPr>
+            <w:r>
+              <w:rPr/>
+              <w:t xml:space="preserve">As reported by Eurostat </w:t>
+            </w:r>
+            <w:r>
+              <w:rPr/>
+              <w:t>(2024)</w:t>
+            </w:r>
+            <w:r>
+              <w:rPr/>
+              <w:t>, 87.5% of gross final electricity consumption in Sweden was sourced from renewables in 2023, marking the second highest score in EU after Austria.</w:t>
+            </w:r>
+          </w:p>
+          <w:p>
+            <w:pPr>
+              <w:pStyle w:val="Normal"/>
+              <w:rPr/>
+            </w:pPr>
+            <w:r>
+              <w:rPr/>
+            </w:r>
+          </w:p>
+          <w:p>
+            <w:pPr>
+              <w:pStyle w:val="Normal"/>
+              <w:rPr/>
+            </w:pPr>
+            <w:r>
+              <w:rPr/>
+              <w:t xml:space="preserve">The biggest change in the electricity production in the last 20 years have been growing investments in wind and solar power. Wind power capacity doubled from 2015 to 2022. At the same time, nuclear capacity dropped by 29% between 2016 and 2022 due to decommisioning of nuclear reactors </w:t>
+            </w:r>
+            <w:r>
+              <w:rPr/>
+              <w:t xml:space="preserve">(IEA, </w:t>
+            </w:r>
+            <w:r>
+              <w:rPr/>
+              <w:t>2</w:t>
+            </w:r>
+            <w:r>
+              <w:rPr/>
+              <w:t>024a</w:t>
+            </w:r>
+            <w:r>
+              <w:rPr/>
+              <w:t>, p. 30-31</w:t>
+            </w:r>
+            <w:r>
+              <w:rPr/>
+              <w:t>)</w:t>
+            </w:r>
+            <w:r>
+              <w:rPr/>
+              <w:t>.</w:t>
             </w:r>
           </w:p>
           <w:p>
@@ -655,7 +983,30 @@
             </w:pPr>
             <w:r>
               <w:rPr/>
-              <w:t>Sweden’s electricity market is divided into four bidding zones: SE1, SE2, SE3, SE4 (respectively from north to south). The transmission capacities between them are, going from north to south: 3300 MW, 7300 MW, 5600 MW [5, p. 12].</w:t>
+              <w:t xml:space="preserve">Sweden’s electricity market is divided into four bidding zones: SE1, SE2, SE3, SE4 (respectively from north to south). The transmission capacities between them are, going from north to south: 3300 MW, 7300 MW, 5600 MW </w:t>
+            </w:r>
+            <w:r>
+              <w:rPr/>
+              <w:t>(</w:t>
+            </w:r>
+            <w:r>
+              <w:rPr>
+                <w:b w:val="false"/>
+                <w:bCs w:val="false"/>
+              </w:rPr>
+              <w:t>Holmberg and Tangerås, 2022</w:t>
+            </w:r>
+            <w:r>
+              <w:rPr/>
+              <w:t>, p. 12</w:t>
+            </w:r>
+            <w:r>
+              <w:rPr/>
+              <w:t>)</w:t>
+            </w:r>
+            <w:r>
+              <w:rPr/>
+              <w:t>.</w:t>
             </w:r>
           </w:p>
           <w:p>
@@ -666,7 +1017,31 @@
             <w:r>
               <w:rPr/>
               <w:br/>
-              <w:t>All nuclear power production is located in SE3 (elområde Stockholm), and it accounts for the majority of production in that region. In SE1 (elområde Luleå) and SE2 (elområde Sundsvall), most electricity is produced from hydro with the second biggest source being wind power. Finally, in SE4 (elområde Malmö), wind accounts for the majority of production, followed by wind, thermal and solar [2, p. 48].</w:t>
+              <w:t xml:space="preserve">All nuclear power production is located in SE3 (elområde Stockholm), and it accounts for the majority of production in that region. In SE1 (elområde Luleå) and SE2 (elområde Sundsvall), most electricity is produced from hydro with the second biggest source being wind power. Finally, in SE4 (elområde Malmö), wind accounts for the majority of production, followed by wind, thermal and solar </w:t>
+            </w:r>
+            <w:r>
+              <w:rPr/>
+              <w:t>(IEA, 20</w:t>
+            </w:r>
+            <w:r>
+              <w:rPr/>
+              <w:t>2</w:t>
+            </w:r>
+            <w:r>
+              <w:rPr/>
+              <w:t>4a</w:t>
+            </w:r>
+            <w:r>
+              <w:rPr/>
+              <w:t>, p. 48</w:t>
+            </w:r>
+            <w:r>
+              <w:rPr/>
+              <w:t>)</w:t>
+            </w:r>
+            <w:r>
+              <w:rPr/>
+              <w:t>.</w:t>
             </w:r>
           </w:p>
           <w:p>
@@ -695,26 +1070,65 @@
             </w:r>
             <w:r>
               <w:rPr/>
-              <w:t xml:space="preserve"> of February 2025, 16:30), 1 kWh costed: 7 öre in SE1 and SE2, 39 öre in SE3 and 190 öre in SE4 [3].</w:t>
-            </w:r>
-          </w:p>
-          <w:p>
-            <w:pPr>
-              <w:pStyle w:val="Normal"/>
-              <w:rPr/>
-            </w:pPr>
-            <w:r>
-              <w:rPr/>
-            </w:r>
-          </w:p>
-          <w:p>
-            <w:pPr>
-              <w:pStyle w:val="Normal"/>
-              <w:rPr/>
-            </w:pPr>
-            <w:r>
-              <w:rPr/>
-              <w:t>Changes in electricity prices between bidding zones are a symptom of congestion in the transmission grid. If the network capacity is too low to handle the flows from north to south at high enough rate (this situation is called a bottleneck), the price goes up in the zone with electricity deficit and down in the zone with electricity surplus[5]. The current imports and exports between bidding zones in Sweden and neighboring countries can be viewed live at Svenska Kraftnäts website Kontrollrummet[6]. At the time of writing this (as well as most of the time, at least since the energy crisis of 2022), SE1 and SE2 have energy surplus while SE3 and SE4 have energy deficits.</w:t>
+              <w:t xml:space="preserve"> of February 2025, 16:30), 1 kWh costed: 7 öre in SE1 and SE2, 39 öre in SE3 and 190 öre in SE4 </w:t>
+            </w:r>
+            <w:r>
+              <w:rPr/>
+              <w:t>(Spotprices.eu, 2024 based on data from ENTSO-E, 2024)</w:t>
+            </w:r>
+            <w:r>
+              <w:rPr/>
+              <w:t>.</w:t>
+            </w:r>
+          </w:p>
+          <w:p>
+            <w:pPr>
+              <w:pStyle w:val="Normal"/>
+              <w:rPr/>
+            </w:pPr>
+            <w:r>
+              <w:rPr/>
+            </w:r>
+          </w:p>
+          <w:p>
+            <w:pPr>
+              <w:pStyle w:val="Normal"/>
+              <w:rPr/>
+            </w:pPr>
+            <w:r>
+              <w:rPr/>
+              <w:t xml:space="preserve">Changes in electricity prices between bidding zones are a symptom of congestion in the transmission grid. If the network capacity is too low to handle the flows from north to south at high enough rate (this situation is called a bottleneck), the price goes up in the zone with electricity deficit </w:t>
+            </w:r>
+            <w:r>
+              <w:rPr/>
+              <w:t>(</w:t>
+            </w:r>
+            <w:r>
+              <w:rPr>
+                <w:b w:val="false"/>
+                <w:bCs w:val="false"/>
+              </w:rPr>
+              <w:t>Holmberg and Tangerås, 2022)</w:t>
+            </w:r>
+            <w:r>
+              <w:rPr/>
+              <w:t xml:space="preserve">. The current imports and exports between bidding zones in Sweden and neighboring countries can be viewed live at </w:t>
+            </w:r>
+            <w:r>
+              <w:rPr/>
+              <w:t>the</w:t>
+            </w:r>
+            <w:r>
+              <w:rPr/>
+              <w:t xml:space="preserve"> website Kontrollrummet</w:t>
+            </w:r>
+            <w:r>
+              <w:rPr/>
+              <w:t xml:space="preserve"> (Svenska Kraftnät, 2024)</w:t>
+            </w:r>
+            <w:r>
+              <w:rPr/>
+              <w:t>. At the time of writing this (as well as most of the time, at least since the energy crisis of 2022), SE1 and SE2 have energy surplus while SE3 and SE4 have energy deficits.</w:t>
             </w:r>
           </w:p>
         </w:tc>
@@ -805,88 +1219,422 @@
               <w:rPr/>
             </w:pPr>
             <w:r>
-              <w:rPr/>
-              <w:t xml:space="preserve">[1] </w:t>
+              <w:rPr>
+                <w:rStyle w:val="Hyperlink"/>
+                <w:u w:val="none"/>
+              </w:rPr>
+              <w:t xml:space="preserve">ENTSO-E, 2024. </w:t>
+            </w:r>
+            <w:r>
+              <w:rPr>
+                <w:rStyle w:val="Hyperlink"/>
+                <w:i/>
+                <w:iCs/>
+                <w:u w:val="none"/>
+              </w:rPr>
+              <w:t xml:space="preserve">ENTSO-E Transparency Platform. </w:t>
+            </w:r>
+            <w:r>
+              <w:rPr>
+                <w:rStyle w:val="Hyperlink"/>
+                <w:i w:val="false"/>
+                <w:iCs w:val="false"/>
+                <w:u w:val="none"/>
+              </w:rPr>
+              <w:t>[online] Available at: &lt;https://transparency.entsoe.eu/&gt; [Accessed 6 February 2025].</w:t>
+            </w:r>
+            <w:r>
+              <w:rPr/>
+              <w:br/>
+              <w:br/>
+              <w:t xml:space="preserve">Eurostat, 2024. </w:t>
+            </w:r>
+            <w:r>
+              <w:rPr>
+                <w:i/>
+                <w:iCs/>
+              </w:rPr>
+              <w:t>Renewable energy statistics - Statistics Explained</w:t>
+            </w:r>
+            <w:r>
+              <w:rPr>
+                <w:i w:val="false"/>
+                <w:iCs w:val="false"/>
+              </w:rPr>
+              <w:t xml:space="preserve">. [online] </w:t>
+            </w:r>
+            <w:r>
+              <w:rPr>
+                <w:i w:val="false"/>
+                <w:iCs w:val="false"/>
+                <w:u w:val="none"/>
+              </w:rPr>
+              <w:t>Available at:</w:t>
+            </w:r>
+            <w:r>
+              <w:rPr>
+                <w:i/>
+                <w:iCs/>
+                <w:u w:val="none"/>
+              </w:rPr>
+              <w:t xml:space="preserve"> &lt;</w:t>
+            </w:r>
+            <w:r>
+              <w:rPr>
+                <w:rStyle w:val="Hyperlink"/>
+                <w:i w:val="false"/>
+                <w:iCs w:val="false"/>
+                <w:u w:val="none"/>
+              </w:rPr>
+              <w:t>https://ec.europa.eu/eurostat/statistics-explained/index.php?title=Renewable_energy_statistics</w:t>
+            </w:r>
+            <w:r>
+              <w:rPr>
+                <w:rStyle w:val="Hyperlink"/>
+                <w:i w:val="false"/>
+                <w:iCs w:val="false"/>
+                <w:u w:val="none"/>
+              </w:rPr>
+              <w:t>&gt; [Accessed 6 February 2025].</w:t>
+            </w:r>
+          </w:p>
+          <w:p>
+            <w:pPr>
+              <w:pStyle w:val="Normal"/>
+              <w:rPr/>
+            </w:pPr>
+            <w:r>
+              <w:rPr/>
+            </w:r>
+          </w:p>
+          <w:p>
+            <w:pPr>
+              <w:pStyle w:val="Normal"/>
+              <w:rPr/>
+            </w:pPr>
+            <w:r>
+              <w:rPr/>
+              <w:t>IEA</w:t>
+            </w:r>
+            <w:r>
+              <w:rPr/>
+              <w:t xml:space="preserve">, </w:t>
+            </w:r>
+            <w:r>
+              <w:rPr/>
+              <w:t>2024</w:t>
+            </w:r>
+            <w:r>
+              <w:rPr/>
+              <w:t>a.</w:t>
+            </w:r>
+            <w:r>
+              <w:rPr/>
+              <w:t xml:space="preserve"> </w:t>
+            </w:r>
+            <w:r>
+              <w:rPr>
+                <w:i/>
+                <w:iCs/>
+              </w:rPr>
+              <w:t>Sweden 2024</w:t>
+            </w:r>
+            <w:r>
+              <w:rPr>
+                <w:i w:val="false"/>
+                <w:iCs w:val="false"/>
+              </w:rPr>
+              <w:t>.</w:t>
+            </w:r>
+            <w:r>
+              <w:rPr/>
+              <w:t xml:space="preserve"> </w:t>
+            </w:r>
+            <w:r>
+              <w:rPr/>
+              <w:t>[online] Available at: &lt;</w:t>
+            </w:r>
+            <w:r>
+              <w:rPr/>
+              <w:t>https://www.iea.org/reports/sweden-2024</w:t>
+            </w:r>
+            <w:r>
+              <w:rPr/>
+              <w:t>&gt; [Accessed 6 February 2025].</w:t>
+            </w:r>
+            <w:r>
+              <w:rPr/>
+              <w:br/>
+            </w:r>
+          </w:p>
+          <w:p>
+            <w:pPr>
+              <w:pStyle w:val="Normal"/>
+              <w:rPr/>
+            </w:pPr>
+            <w:r>
+              <w:rPr>
+                <w:rStyle w:val="Hyperlink"/>
+                <w:u w:val="none"/>
+              </w:rPr>
+              <w:t xml:space="preserve">IEA, 2024b. </w:t>
+            </w:r>
+            <w:r>
+              <w:rPr>
+                <w:rStyle w:val="Hyperlink"/>
+                <w:i/>
+                <w:iCs/>
+                <w:u w:val="none"/>
+              </w:rPr>
+              <w:t>Sweden</w:t>
+            </w:r>
+            <w:r>
+              <w:rPr>
+                <w:rStyle w:val="Hyperlink"/>
+                <w:i w:val="false"/>
+                <w:iCs w:val="false"/>
+                <w:u w:val="none"/>
+              </w:rPr>
+              <w:t>. [online] Available at: &lt;</w:t>
+            </w:r>
+            <w:r>
+              <w:rPr>
+                <w:rStyle w:val="Hyperlink"/>
+                <w:i w:val="false"/>
+                <w:iCs w:val="false"/>
+                <w:u w:val="none"/>
+              </w:rPr>
+              <w:t>https</w:t>
+            </w:r>
+            <w:r>
+              <w:rPr>
+                <w:rStyle w:val="Hyperlink"/>
+                <w:u w:val="none"/>
+              </w:rPr>
+              <w:t>://www.iea.org/countries/sweden</w:t>
+            </w:r>
+            <w:r>
+              <w:rPr>
+                <w:rStyle w:val="Hyperlink"/>
+                <w:u w:val="none"/>
+              </w:rPr>
+              <w:t>&gt; [Accessed 6 February 2025].</w:t>
+            </w:r>
+          </w:p>
+          <w:p>
+            <w:pPr>
+              <w:pStyle w:val="Normal"/>
+              <w:rPr>
+                <w:rStyle w:val="Hyperlink"/>
+                <w:u w:val="none"/>
+              </w:rPr>
+            </w:pPr>
+            <w:r>
+              <w:rPr/>
+            </w:r>
+          </w:p>
+          <w:p>
+            <w:pPr>
+              <w:pStyle w:val="Normal"/>
+              <w:rPr/>
+            </w:pPr>
+            <w:r>
+              <w:rPr>
+                <w:rStyle w:val="Hyperlink"/>
+                <w:u w:val="none"/>
+              </w:rPr>
+              <w:t>Holmberg, P., Tangerås P.T.,</w:t>
+            </w:r>
+            <w:r>
+              <w:rPr>
+                <w:rStyle w:val="Hyperlink"/>
+                <w:i w:val="false"/>
+                <w:iCs w:val="false"/>
+                <w:u w:val="none"/>
+              </w:rPr>
+              <w:t xml:space="preserve"> 2022,</w:t>
+            </w:r>
+            <w:r>
+              <w:rPr>
+                <w:rStyle w:val="Hyperlink"/>
+                <w:i/>
+                <w:iCs/>
+                <w:u w:val="none"/>
+              </w:rPr>
+              <w:t xml:space="preserve"> The Swedish electricity market - today and in the future.</w:t>
+            </w:r>
+            <w:r>
+              <w:rPr>
+                <w:rStyle w:val="Hyperlink"/>
+                <w:i w:val="false"/>
+                <w:iCs w:val="false"/>
+                <w:u w:val="none"/>
+              </w:rPr>
+              <w:t xml:space="preserve"> [online] Available at:</w:t>
+            </w:r>
+            <w:r>
+              <w:rPr>
+                <w:rStyle w:val="Hyperlink"/>
+                <w:i/>
+                <w:iCs/>
+                <w:u w:val="none"/>
+              </w:rPr>
+              <w:t xml:space="preserve"> &lt;</w:t>
+            </w:r>
+            <w:r>
+              <w:rPr>
+                <w:rStyle w:val="Hyperlink"/>
+                <w:u w:val="none"/>
+              </w:rPr>
+              <w:t>https://www.riksbank.se/globalassets/media/rapporter/pov/artiklar/engelska/2023/230512/2023_1-the-swedish-electricity-market--today-and-in-the-future.pdf</w:t>
+            </w:r>
+            <w:r>
+              <w:rPr>
+                <w:rStyle w:val="Hyperlink"/>
+                <w:u w:val="none"/>
+              </w:rPr>
+              <w:t>&gt; [Accessed 6 February 2025].</w:t>
+            </w:r>
+          </w:p>
+          <w:p>
+            <w:pPr>
+              <w:pStyle w:val="Normal"/>
+              <w:rPr>
+                <w:rStyle w:val="Hyperlink"/>
+                <w:u w:val="none"/>
+              </w:rPr>
+            </w:pPr>
+            <w:r>
+              <w:rPr/>
+            </w:r>
+          </w:p>
+          <w:p>
+            <w:pPr>
+              <w:pStyle w:val="Normal"/>
+              <w:rPr/>
+            </w:pPr>
+            <w:r>
+              <w:rPr>
+                <w:rStyle w:val="Hyperlink"/>
+                <w:u w:val="none"/>
+              </w:rPr>
+              <w:t xml:space="preserve">Spotprices.eu, 2024. </w:t>
+            </w:r>
+            <w:r>
+              <w:rPr>
+                <w:rStyle w:val="Hyperlink"/>
+                <w:i/>
+                <w:iCs/>
+                <w:u w:val="none"/>
+              </w:rPr>
+              <w:t>Electricity price in Sweden right now</w:t>
+            </w:r>
+            <w:r>
+              <w:rPr>
+                <w:rStyle w:val="Hyperlink"/>
+                <w:i w:val="false"/>
+                <w:iCs w:val="false"/>
+                <w:u w:val="none"/>
+              </w:rPr>
+              <w:t>. [online] Available at:</w:t>
+            </w:r>
+            <w:r>
+              <w:rPr>
+                <w:rStyle w:val="Hyperlink"/>
+                <w:u w:val="none"/>
+              </w:rPr>
+              <w:t xml:space="preserve"> &lt;</w:t>
             </w:r>
             <w:hyperlink r:id="rId3">
               <w:r>
                 <w:rPr>
                   <w:rStyle w:val="Hyperlink"/>
-                </w:rPr>
-                <w:t>https://ec.europa.eu/eurostat/statistics-explained/index.php?title=Renewable_energy_statistics</w:t>
-              </w:r>
-            </w:hyperlink>
-          </w:p>
-          <w:p>
-            <w:pPr>
-              <w:pStyle w:val="Normal"/>
-              <w:rPr/>
-            </w:pPr>
-            <w:r>
-              <w:rPr/>
-              <w:t>[2] IEA rapport Sweden 2024</w:t>
-              <w:br/>
-              <w:t xml:space="preserve">[3] </w:t>
-            </w:r>
-            <w:hyperlink r:id="rId4">
-              <w:r>
-                <w:rPr>
-                  <w:rStyle w:val="Hyperlink"/>
+                  <w:u w:val="none"/>
                 </w:rPr>
                 <w:t>https://spotprices.eu/se</w:t>
               </w:r>
             </w:hyperlink>
-          </w:p>
-          <w:p>
-            <w:pPr>
-              <w:pStyle w:val="Normal"/>
-              <w:rPr/>
-            </w:pPr>
-            <w:r>
-              <w:rPr>
-                <w:rStyle w:val="Hyperlink"/>
-              </w:rPr>
-              <w:t xml:space="preserve">[4] </w:t>
-            </w:r>
-            <w:hyperlink r:id="rId5">
-              <w:r>
-                <w:rPr>
-                  <w:rStyle w:val="Hyperlink"/>
-                </w:rPr>
-                <w:t>https://www.iea.org/countries/sweden</w:t>
-              </w:r>
-            </w:hyperlink>
-          </w:p>
-          <w:p>
-            <w:pPr>
-              <w:pStyle w:val="Normal"/>
-              <w:rPr/>
-            </w:pPr>
-            <w:r>
-              <w:rPr>
-                <w:rStyle w:val="Hyperlink"/>
-              </w:rPr>
-              <w:t xml:space="preserve">[5] </w:t>
-            </w:r>
-            <w:hyperlink r:id="rId6">
-              <w:r>
-                <w:rPr>
-                  <w:rStyle w:val="Hyperlink"/>
-                </w:rPr>
-                <w:t>https://www.riksbank.se/globalassets/media/rapporter/pov/artiklar/engelska/2023/230512/2023_1-the-swedish-electricity-market--today-and-in-the-future.pdf</w:t>
-              </w:r>
-            </w:hyperlink>
-          </w:p>
-          <w:p>
-            <w:pPr>
-              <w:pStyle w:val="Normal"/>
-              <w:rPr/>
-            </w:pPr>
-            <w:r>
-              <w:rPr>
-                <w:rStyle w:val="Hyperlink"/>
-              </w:rPr>
-              <w:t>[6] https://www.svk.se/om-kraftsystemet/kontrollrummet/</w:t>
+            <w:r>
+              <w:rPr>
+                <w:rStyle w:val="Hyperlink"/>
+                <w:u w:val="none"/>
+              </w:rPr>
+              <w:t>&gt; [Accessed 6 February 2025].</w:t>
+            </w:r>
+          </w:p>
+          <w:p>
+            <w:pPr>
+              <w:pStyle w:val="Normal"/>
+              <w:rPr>
+                <w:rStyle w:val="Hyperlink"/>
+                <w:u w:val="none"/>
+              </w:rPr>
+            </w:pPr>
+            <w:r>
+              <w:rPr/>
+            </w:r>
+          </w:p>
+          <w:p>
+            <w:pPr>
+              <w:pStyle w:val="Normal"/>
+              <w:rPr/>
+            </w:pPr>
+            <w:r>
+              <w:rPr>
+                <w:rStyle w:val="Hyperlink"/>
+                <w:u w:val="none"/>
+              </w:rPr>
+              <w:t>Svenska Kraftnät, 2024,</w:t>
+            </w:r>
+            <w:r>
+              <w:rPr>
+                <w:rStyle w:val="Hyperlink"/>
+                <w:i/>
+                <w:iCs/>
+                <w:u w:val="none"/>
+              </w:rPr>
+              <w:t xml:space="preserve"> Kontrollrummet</w:t>
+            </w:r>
+            <w:r>
+              <w:rPr>
+                <w:rStyle w:val="Hyperlink"/>
+                <w:i w:val="false"/>
+                <w:iCs w:val="false"/>
+                <w:u w:val="none"/>
+              </w:rPr>
+              <w:t xml:space="preserve">. [online] Available at: </w:t>
+            </w:r>
+            <w:r>
+              <w:rPr>
+                <w:rStyle w:val="Hyperlink"/>
+                <w:i/>
+                <w:iCs/>
+                <w:u w:val="none"/>
+              </w:rPr>
+              <w:t xml:space="preserve"> </w:t>
+            </w:r>
+            <w:r>
+              <w:rPr>
+                <w:rStyle w:val="Hyperlink"/>
+                <w:i/>
+                <w:iCs/>
+                <w:u w:val="none"/>
+              </w:rPr>
+              <w:t>&lt;</w:t>
+            </w:r>
+            <w:r>
+              <w:rPr>
+                <w:rStyle w:val="Hyperlink"/>
+                <w:u w:val="none"/>
+              </w:rPr>
+              <w:t>https://www.svk.se/om-kraftsystemet/kontrollrummet/</w:t>
+            </w:r>
+            <w:r>
+              <w:rPr>
+                <w:rStyle w:val="Hyperlink"/>
+                <w:u w:val="none"/>
+              </w:rPr>
+              <w:t>&gt; [Accessed 6 February 2025].</w:t>
             </w:r>
           </w:p>
         </w:tc>
@@ -1020,7 +1768,63 @@
                 <w:b w:val="false"/>
                 <w:bCs w:val="false"/>
               </w:rPr>
-              <w:t>Total energy-related emissions in 2022 were 32 Mt CO2, with the following split: transport 43%, industry 28%, buildings 18% and 11% other uses [1, p.18]. Per-capita emissions of Sweden are 3.1 tCO2/year, which is the 3rd lowest among IEA countries and a result of long downwards trend (-47% since 2000) [4].</w:t>
+              <w:t xml:space="preserve">Total energy-related emissions in 2022 were 32 Mt CO2, with the following split: transport 43%, industry 28%, buildings 18% and 11% other uses </w:t>
+            </w:r>
+            <w:r>
+              <w:rPr>
+                <w:b w:val="false"/>
+                <w:bCs w:val="false"/>
+              </w:rPr>
+              <w:t>(IEA, 2024a</w:t>
+            </w:r>
+            <w:r>
+              <w:rPr>
+                <w:b w:val="false"/>
+                <w:bCs w:val="false"/>
+              </w:rPr>
+              <w:t>, p.18</w:t>
+            </w:r>
+            <w:r>
+              <w:rPr>
+                <w:b w:val="false"/>
+                <w:bCs w:val="false"/>
+              </w:rPr>
+              <w:t>)</w:t>
+            </w:r>
+            <w:r>
+              <w:rPr>
+                <w:b w:val="false"/>
+                <w:bCs w:val="false"/>
+              </w:rPr>
+              <w:t>. Per-capita emissions of Sweden are 3.1t</w:t>
+            </w:r>
+            <w:r>
+              <w:rPr>
+                <w:b w:val="false"/>
+                <w:bCs w:val="false"/>
+              </w:rPr>
+              <w:t xml:space="preserve"> </w:t>
+            </w:r>
+            <w:r>
+              <w:rPr>
+                <w:b w:val="false"/>
+                <w:bCs w:val="false"/>
+              </w:rPr>
+              <w:t xml:space="preserve">CO2/year, which is the 3rd lowest among IEA countries and a result of long downwards trend (-47% since 2000) </w:t>
+            </w:r>
+            <w:r>
+              <w:rPr>
+                <w:b w:val="false"/>
+                <w:bCs w:val="false"/>
+              </w:rPr>
+              <w:t>(IEA, 2024b)</w:t>
+            </w:r>
+            <w:r>
+              <w:rPr>
+                <w:b w:val="false"/>
+                <w:bCs w:val="false"/>
+              </w:rPr>
+              <w:t>.</w:t>
             </w:r>
           </w:p>
           <w:p>
@@ -1037,7 +1841,21 @@
                 <w:b w:val="false"/>
                 <w:bCs w:val="false"/>
               </w:rPr>
-              <w:t>Sweden had nearly no fugitive emissions in 2022 [7].</w:t>
+              <w:t xml:space="preserve">Sweden had nearly no fugitive emissions in 2022 </w:t>
+            </w:r>
+            <w:r>
+              <w:rPr>
+                <w:b w:val="false"/>
+                <w:bCs w:val="false"/>
+              </w:rPr>
+              <w:t>(IEA, 2024c)</w:t>
+            </w:r>
+            <w:r>
+              <w:rPr>
+                <w:b w:val="false"/>
+                <w:bCs w:val="false"/>
+              </w:rPr>
+              <w:t>.</w:t>
             </w:r>
           </w:p>
           <w:p>
@@ -1054,7 +1872,21 @@
                 <w:b w:val="false"/>
                 <w:bCs w:val="false"/>
               </w:rPr>
-              <w:t>A note on working with different sources: while I haven't found much confusion between energy and electricity, it was difficult to find more sources (beyond IEA) which would focus on energy-related emissions. For instance, Panorama Sverige [6], considers Energy a separate category of emissions, distinct from Transport, Industry etc. By contrast, IEA calculated energy-related CO2 emissions as electricity and heat used in each sector.</w:t>
+              <w:t xml:space="preserve">A note on working with different sources: while I haven't found much confusion between energy and electricity, it was difficult to find more sources (beyond IEA) which would focus on energy-related emissions. For instance, Panorama Sverige </w:t>
+            </w:r>
+            <w:r>
+              <w:rPr>
+                <w:b w:val="false"/>
+                <w:bCs w:val="false"/>
+              </w:rPr>
+              <w:t>(Naturvårdsverket, Klimatpolitiska rådet and Energimyndigheten, 2025)</w:t>
+            </w:r>
+            <w:r>
+              <w:rPr>
+                <w:b w:val="false"/>
+                <w:bCs w:val="false"/>
+              </w:rPr>
+              <w:t>, considers Energy a separate category of emissions, distinct from Transport, Industry etc. By contrast, IEA calculated energy-related CO2 emissions as electricity and heat used in each sector.</w:t>
             </w:r>
           </w:p>
           <w:p>
@@ -1116,7 +1948,23 @@
             </w:pPr>
             <w:r>
               <w:rPr/>
-              <w:t>99% of electricity generated in Sweden is low-emissions, mostly coming from renewables and nuclear; only 1% of production is from fossil fuels [1, p. 6].</w:t>
+              <w:t xml:space="preserve">99% of electricity generated in Sweden is low-emissions, mostly coming from renewables and nuclear; only 1% of production is from fossil fuels </w:t>
+            </w:r>
+            <w:r>
+              <w:rPr/>
+              <w:t xml:space="preserve">(IEA, 2024a, </w:t>
+            </w:r>
+            <w:r>
+              <w:rPr/>
+              <w:t>p. 6</w:t>
+            </w:r>
+            <w:r>
+              <w:rPr/>
+              <w:t>)</w:t>
+            </w:r>
+            <w:r>
+              <w:rPr/>
+              <w:t>.</w:t>
             </w:r>
           </w:p>
           <w:p>
@@ -1150,7 +1998,21 @@
                 <w:b w:val="false"/>
                 <w:bCs w:val="false"/>
               </w:rPr>
-              <w:t>Emissions from electricity and DH account for 9% of Sweden's CO2-equivalent emissions, or 3.8 Mt in 2023 [8]. Fossil fuels share in this number keeps decreasing year after year and it was 0.49 Mt in 2023, compared to 4.66 Mt in 1990. On the other hand, burning of waste has been on the rise with emissions equal to 3.03 Mt in 2023, which was the second highest year after 2022's 3.11 Mt. This is explained by increased presence of fossil plastic, which in fact is responsible for 90% emissions from waste burning.</w:t>
+              <w:t xml:space="preserve">Emissions from electricity and DH account for 9% of Sweden's CO2-equivalent emissions, or 3.8 Mt in 2023 </w:t>
+            </w:r>
+            <w:r>
+              <w:rPr>
+                <w:b w:val="false"/>
+                <w:bCs w:val="false"/>
+              </w:rPr>
+              <w:t>(Naturvårdsverket, 2024b)</w:t>
+            </w:r>
+            <w:r>
+              <w:rPr>
+                <w:b w:val="false"/>
+                <w:bCs w:val="false"/>
+              </w:rPr>
+              <w:t>. Fossil fuels share in this number keeps decreasing year after year and it was 0.49 Mt in 2023, compared to 4.66 Mt in 1990. On the other hand, burning of waste has been on the rise with emissions equal to 3.03 Mt in 2023, which was the second highest year after 2022's 3.11 Mt. This is explained by increased presence of fossil plastic, which in fact is responsible for 90% emissions from waste burning.</w:t>
             </w:r>
           </w:p>
           <w:p>
@@ -1167,7 +2029,21 @@
                 <w:b w:val="false"/>
                 <w:bCs w:val="false"/>
               </w:rPr>
-              <w:t>Further division into subsectors looks as follows [8]: cogeneration 73% of emissions, district heating 26%, separate electricity production 1%, flue gas treatment 0.01%.</w:t>
+              <w:t xml:space="preserve">Further division into subsectors looks as follows </w:t>
+            </w:r>
+            <w:r>
+              <w:rPr>
+                <w:b w:val="false"/>
+                <w:bCs w:val="false"/>
+              </w:rPr>
+              <w:t>(Naturvårdsverket, 2024b)</w:t>
+            </w:r>
+            <w:r>
+              <w:rPr>
+                <w:b w:val="false"/>
+                <w:bCs w:val="false"/>
+              </w:rPr>
+              <w:t>: cogeneration 73% of emissions, district heating 26%, separate electricity production 1%, flue gas treatment 0.01%.</w:t>
             </w:r>
           </w:p>
           <w:p>
@@ -1184,21 +2060,7 @@
                 <w:b/>
                 <w:bCs/>
               </w:rPr>
-              <w:t>Interior t</w:t>
-            </w:r>
-            <w:r>
-              <w:rPr>
-                <w:b/>
-                <w:bCs/>
-              </w:rPr>
-              <w:t>ransport</w:t>
-            </w:r>
-            <w:r>
-              <w:rPr>
-                <w:b/>
-                <w:bCs/>
-              </w:rPr>
-              <w:t>*</w:t>
+              <w:t>Interior transport*</w:t>
             </w:r>
           </w:p>
           <w:p>
@@ -1215,7 +2077,21 @@
                 <w:b w:val="false"/>
                 <w:bCs w:val="false"/>
               </w:rPr>
-              <w:t xml:space="preserve">GHG emissions from the interior transport in Sweden (total: 13.86 tons of CO2 equivalent in 2023 [5]) are dominated by personal cars (8.27 </w:t>
+              <w:t>GHG emissions from the interior transport in Sweden total</w:t>
+            </w:r>
+            <w:r>
+              <w:rPr>
+                <w:b w:val="false"/>
+                <w:bCs w:val="false"/>
+              </w:rPr>
+              <w:t xml:space="preserve"> to</w:t>
+            </w:r>
+            <w:r>
+              <w:rPr>
+                <w:b w:val="false"/>
+                <w:bCs w:val="false"/>
+              </w:rPr>
+              <w:t xml:space="preserve"> 13.86 </w:t>
             </w:r>
             <w:r>
               <w:rPr>
@@ -1229,7 +2105,21 @@
                 <w:b w:val="false"/>
                 <w:bCs w:val="false"/>
               </w:rPr>
-              <w:t xml:space="preserve"> in 2023) and heavy cargo cars </w:t>
+              <w:t xml:space="preserve"> of CO2 equivalent in 2023</w:t>
+            </w:r>
+            <w:r>
+              <w:rPr>
+                <w:b w:val="false"/>
+                <w:bCs w:val="false"/>
+              </w:rPr>
+              <w:t>. They</w:t>
+            </w:r>
+            <w:r>
+              <w:rPr>
+                <w:b w:val="false"/>
+                <w:bCs w:val="false"/>
+              </w:rPr>
+              <w:t xml:space="preserve"> are dominated by personal cars (8.27 Mt in 2023) and heavy cargo cars </w:t>
             </w:r>
             <w:r>
               <w:rPr>
@@ -1238,7 +2128,7 @@
                 <w:i w:val="false"/>
                 <w:iCs w:val="false"/>
               </w:rPr>
-              <w:t xml:space="preserve">(2.8 </w:t>
+              <w:t>(2.8 Mt in 2023)</w:t>
             </w:r>
             <w:r>
               <w:rPr>
@@ -1247,7 +2137,7 @@
                 <w:i w:val="false"/>
                 <w:iCs w:val="false"/>
               </w:rPr>
-              <w:t>Mt</w:t>
+              <w:t xml:space="preserve"> (Naturvårdsverket, 2024a)</w:t>
             </w:r>
             <w:r>
               <w:rPr>
@@ -1256,7 +2146,7 @@
                 <w:i w:val="false"/>
                 <w:iCs w:val="false"/>
               </w:rPr>
-              <w:t xml:space="preserve"> in 2023).</w:t>
+              <w:t>.</w:t>
             </w:r>
           </w:p>
           <w:p>
@@ -1294,7 +2184,25 @@
                 <w:i w:val="false"/>
                 <w:iCs w:val="false"/>
               </w:rPr>
-              <w:t>In 2023, international sea travels were responsible for 5.43 Mt of CO2-equivalent emissions. It's worth noting that this number has been consistently decreasing since the 2020 pandemic, when it reached all time high of 8.31 Mt [10]. The emissions from flights in 2023 were 2.14 Mt of CO2-equivalent.</w:t>
+              <w:t xml:space="preserve">In 2023, international sea travels were responsible for 5.43 Mt of CO2-equivalent emissions. It's worth noting that this number has been consistently decreasing since the 2020 pandemic, when it reached all time high of 8.31 Mt </w:t>
+            </w:r>
+            <w:r>
+              <w:rPr>
+                <w:b w:val="false"/>
+                <w:bCs w:val="false"/>
+                <w:i w:val="false"/>
+                <w:iCs w:val="false"/>
+              </w:rPr>
+              <w:t>(Naturvårdsverket, 2024d)</w:t>
+            </w:r>
+            <w:r>
+              <w:rPr>
+                <w:b w:val="false"/>
+                <w:bCs w:val="false"/>
+                <w:i w:val="false"/>
+                <w:iCs w:val="false"/>
+              </w:rPr>
+              <w:t>. The emissions from flights in 2023 were 2.14 Mt of CO2-equivalent.</w:t>
             </w:r>
           </w:p>
           <w:p>
@@ -1328,7 +2236,35 @@
                 <w:b w:val="false"/>
                 <w:bCs w:val="false"/>
               </w:rPr>
-              <w:t>Industry is responsible for a third of Sweden's total territorial emissions. Around 60% of this share is attributed to fuel use. While most of energy use is sourced from electricity and biofuels, in 2018 (latest data at [9]) petroleum products, coal and blast furnace gas were still used to obtain 23 TWh of energy.</w:t>
+              <w:t>Industry is responsible for a third of Sweden's total territorial emissions. Around 60% of this share is attributed to fuel use</w:t>
+            </w:r>
+            <w:r>
+              <w:rPr>
+                <w:b w:val="false"/>
+                <w:bCs w:val="false"/>
+              </w:rPr>
+              <w:t xml:space="preserve"> (Naturvårdsverket, 2024c)</w:t>
+            </w:r>
+            <w:r>
+              <w:rPr>
+                <w:b w:val="false"/>
+                <w:bCs w:val="false"/>
+              </w:rPr>
+              <w:t xml:space="preserve">. While most of energy use is sourced from electricity and biofuels, in 2018 (latest data </w:t>
+            </w:r>
+            <w:r>
+              <w:rPr>
+                <w:b w:val="false"/>
+                <w:bCs w:val="false"/>
+              </w:rPr>
+              <w:t>available at Naturvårdsverket, 2024c</w:t>
+            </w:r>
+            <w:r>
+              <w:rPr>
+                <w:b w:val="false"/>
+                <w:bCs w:val="false"/>
+              </w:rPr>
+              <w:t>) petroleum products, coal and blast furnace gas were still used to obtain 23 TWh of energy.</w:t>
             </w:r>
           </w:p>
           <w:p>
@@ -1346,7 +2282,21 @@
                 <w:bCs w:val="false"/>
               </w:rPr>
               <w:br/>
-              <w:t>* Note: the page I used for this section [5] is concerned with emissions in general, not only energy related. I decided to still present this data since overwhelming majority of transport emissions come from fuels.</w:t>
+              <w:t xml:space="preserve">* Note: the page I used for this section </w:t>
+            </w:r>
+            <w:r>
+              <w:rPr>
+                <w:b w:val="false"/>
+                <w:bCs w:val="false"/>
+              </w:rPr>
+              <w:t>(Naturvårdsverket, 2024a)</w:t>
+            </w:r>
+            <w:r>
+              <w:rPr>
+                <w:b w:val="false"/>
+                <w:bCs w:val="false"/>
+              </w:rPr>
+              <w:t xml:space="preserve"> is concerned with emissions in general, not only energy related. I decided to still present this data since overwhelming majority of transport emissions come from fuels.</w:t>
             </w:r>
           </w:p>
         </w:tc>
@@ -1438,97 +2388,405 @@
             </w:pPr>
             <w:r>
               <w:rPr/>
-              <w:t>[1] IEA rapport Sweden 2024</w:t>
-            </w:r>
-          </w:p>
-          <w:p>
-            <w:pPr>
-              <w:pStyle w:val="Normal"/>
-              <w:rPr/>
-            </w:pPr>
-            <w:r>
-              <w:rPr/>
-              <w:t>[2] https://www.scb.se/en/finding-statistics/statistics-by-subject-area/environment/environmental-accounts-and-sustainable-development/system-of-environmental-and-economic-accounts/pong/statistical-news/emissions-to-air-third-quarter-2024/</w:t>
-            </w:r>
-          </w:p>
-          <w:p>
-            <w:pPr>
-              <w:pStyle w:val="Normal"/>
-              <w:rPr/>
-            </w:pPr>
-            <w:r>
-              <w:rPr/>
-              <w:t>[3] https://ourworldindata.org/co2/country/sweden</w:t>
-            </w:r>
-          </w:p>
-          <w:p>
-            <w:pPr>
-              <w:pStyle w:val="Normal"/>
-              <w:rPr/>
-            </w:pPr>
-            <w:r>
-              <w:rPr/>
-              <w:t>[4] https://www.iea.org/countries/sweden/emissions</w:t>
-            </w:r>
-          </w:p>
-          <w:p>
-            <w:pPr>
-              <w:pStyle w:val="Normal"/>
-              <w:rPr/>
-            </w:pPr>
-            <w:r>
-              <w:rPr/>
-              <w:t>[5] https://www.naturvardsverket.se/data-och-statistik/klimat/vaxthusgaser-utslapp-fran-inrikes-transporter/</w:t>
-            </w:r>
-          </w:p>
-          <w:p>
-            <w:pPr>
-              <w:pStyle w:val="Normal"/>
-              <w:rPr/>
-            </w:pPr>
-            <w:r>
-              <w:rPr/>
-              <w:t>[6] https://panorama-sverige.se/</w:t>
-            </w:r>
-          </w:p>
-          <w:p>
-            <w:pPr>
-              <w:pStyle w:val="Normal"/>
-              <w:rPr/>
-            </w:pPr>
-            <w:r>
-              <w:rPr/>
-              <w:t>[7] https://www.iea.org/data-and-statistics/data-tools/greenhouse-gas-emissions-from-energy-data-explorer</w:t>
-            </w:r>
-          </w:p>
-          <w:p>
-            <w:pPr>
-              <w:pStyle w:val="Normal"/>
-              <w:rPr/>
-            </w:pPr>
-            <w:r>
-              <w:rPr/>
-              <w:t>[8] https://www.naturvardsverket.se/data-och-statistik/klimat/vaxthusgaser-utslapp-fran-el-och-fjarrvarme/</w:t>
-            </w:r>
-          </w:p>
-          <w:p>
-            <w:pPr>
-              <w:pStyle w:val="Normal"/>
-              <w:rPr/>
-            </w:pPr>
-            <w:r>
-              <w:rPr/>
-              <w:t>[9] https://www.naturvardsverket.se/data-och-statistik/energi/energianvandning-industri/</w:t>
-            </w:r>
-          </w:p>
-          <w:p>
-            <w:pPr>
-              <w:pStyle w:val="Normal"/>
-              <w:rPr/>
-            </w:pPr>
-            <w:r>
-              <w:rPr/>
-              <w:t>[10] https://www.naturvardsverket.se/data-och-statistik/klimat/vaxthusgaser-utslapp-fran-utrikes-sjofart-och-flyg/</w:t>
+              <w:t>IEA</w:t>
+            </w:r>
+            <w:r>
+              <w:rPr/>
+              <w:t xml:space="preserve">, </w:t>
+            </w:r>
+            <w:r>
+              <w:rPr/>
+              <w:t>2024</w:t>
+            </w:r>
+            <w:r>
+              <w:rPr/>
+              <w:t>a.</w:t>
+            </w:r>
+            <w:r>
+              <w:rPr/>
+              <w:t xml:space="preserve"> </w:t>
+            </w:r>
+            <w:r>
+              <w:rPr>
+                <w:i/>
+                <w:iCs/>
+              </w:rPr>
+              <w:t>Sweden 2024</w:t>
+            </w:r>
+            <w:r>
+              <w:rPr>
+                <w:i w:val="false"/>
+                <w:iCs w:val="false"/>
+              </w:rPr>
+              <w:t>.</w:t>
+            </w:r>
+            <w:r>
+              <w:rPr/>
+              <w:t xml:space="preserve"> </w:t>
+            </w:r>
+            <w:r>
+              <w:rPr/>
+              <w:t>[online] Available at: &lt;</w:t>
+            </w:r>
+            <w:r>
+              <w:rPr/>
+              <w:t>https://www.iea.org/reports/sweden-2024</w:t>
+            </w:r>
+            <w:r>
+              <w:rPr/>
+              <w:t>&gt; [Accessed 6 February 2025].</w:t>
+            </w:r>
+          </w:p>
+          <w:p>
+            <w:pPr>
+              <w:pStyle w:val="Normal"/>
+              <w:rPr/>
+            </w:pPr>
+            <w:r>
+              <w:rPr/>
+            </w:r>
+          </w:p>
+          <w:p>
+            <w:pPr>
+              <w:pStyle w:val="Normal"/>
+              <w:rPr/>
+            </w:pPr>
+            <w:r>
+              <w:rPr>
+                <w:rStyle w:val="Hyperlink"/>
+                <w:u w:val="none"/>
+              </w:rPr>
+              <w:t xml:space="preserve">IEA, 2024b. </w:t>
+            </w:r>
+            <w:r>
+              <w:rPr>
+                <w:rStyle w:val="Hyperlink"/>
+                <w:i/>
+                <w:iCs/>
+                <w:u w:val="none"/>
+              </w:rPr>
+              <w:t>Sweden</w:t>
+            </w:r>
+            <w:r>
+              <w:rPr>
+                <w:rStyle w:val="Hyperlink"/>
+                <w:i w:val="false"/>
+                <w:iCs w:val="false"/>
+                <w:u w:val="none"/>
+              </w:rPr>
+              <w:t>. [online] Available at: &lt;</w:t>
+            </w:r>
+            <w:r>
+              <w:rPr>
+                <w:rStyle w:val="Hyperlink"/>
+                <w:i w:val="false"/>
+                <w:iCs w:val="false"/>
+                <w:u w:val="none"/>
+              </w:rPr>
+              <w:t>https</w:t>
+            </w:r>
+            <w:r>
+              <w:rPr>
+                <w:rStyle w:val="Hyperlink"/>
+                <w:u w:val="none"/>
+              </w:rPr>
+              <w:t>://www.iea.org/countries/sweden</w:t>
+            </w:r>
+            <w:r>
+              <w:rPr>
+                <w:rStyle w:val="Hyperlink"/>
+                <w:u w:val="none"/>
+              </w:rPr>
+              <w:t>&gt; [Accessed 6 February 2025].</w:t>
+            </w:r>
+          </w:p>
+          <w:p>
+            <w:pPr>
+              <w:pStyle w:val="Normal"/>
+              <w:rPr>
+                <w:rStyle w:val="Hyperlink"/>
+                <w:u w:val="none"/>
+              </w:rPr>
+            </w:pPr>
+            <w:r>
+              <w:rPr/>
+            </w:r>
+          </w:p>
+          <w:p>
+            <w:pPr>
+              <w:pStyle w:val="Normal"/>
+              <w:rPr/>
+            </w:pPr>
+            <w:r>
+              <w:rPr>
+                <w:rStyle w:val="Hyperlink"/>
+                <w:u w:val="none"/>
+              </w:rPr>
+              <w:t xml:space="preserve">IEA, 2024c. </w:t>
+            </w:r>
+            <w:r>
+              <w:rPr>
+                <w:rStyle w:val="Hyperlink"/>
+                <w:i/>
+                <w:iCs/>
+                <w:u w:val="none"/>
+              </w:rPr>
+              <w:t>Greenhouse Gas Emissions from Energy Data Explorer</w:t>
+            </w:r>
+            <w:r>
+              <w:rPr>
+                <w:rStyle w:val="Hyperlink"/>
+                <w:i w:val="false"/>
+                <w:iCs w:val="false"/>
+                <w:u w:val="none"/>
+              </w:rPr>
+              <w:t>. [online] Available at: &lt;https</w:t>
+            </w:r>
+            <w:r>
+              <w:rPr>
+                <w:rStyle w:val="Hyperlink"/>
+                <w:u w:val="none"/>
+              </w:rPr>
+              <w:t>://www.iea.org/data-and-statistics/data-tools/greenhouse-gas-emissions-from-energy-data-explorer&gt; [Accessed 6 February 2025].</w:t>
+            </w:r>
+          </w:p>
+          <w:p>
+            <w:pPr>
+              <w:pStyle w:val="Normal"/>
+              <w:rPr>
+                <w:rStyle w:val="Hyperlink"/>
+                <w:u w:val="none"/>
+              </w:rPr>
+            </w:pPr>
+            <w:r>
+              <w:rPr/>
+            </w:r>
+          </w:p>
+          <w:p>
+            <w:pPr>
+              <w:pStyle w:val="Normal"/>
+              <w:rPr/>
+            </w:pPr>
+            <w:r>
+              <w:rPr/>
+              <w:t xml:space="preserve">Naturvårdsverket, 2024a. </w:t>
+            </w:r>
+            <w:r>
+              <w:rPr>
+                <w:i/>
+                <w:iCs/>
+              </w:rPr>
+              <w:t>Inrikes transporter, utsläpp av växthusgaser</w:t>
+            </w:r>
+            <w:r>
+              <w:rPr>
+                <w:i w:val="false"/>
+                <w:iCs w:val="false"/>
+              </w:rPr>
+              <w:t>. [online] Available at: &lt;</w:t>
+            </w:r>
+            <w:r>
+              <w:rPr/>
+              <w:t>https://www.naturvardsverket.se/data-och-statistik/klimat/vaxthusgaser-utslapp-fran-inrikes-transporter/</w:t>
+            </w:r>
+            <w:r>
+              <w:rPr/>
+              <w:t>&gt; [Accessed 6 February 2025].</w:t>
+            </w:r>
+          </w:p>
+          <w:p>
+            <w:pPr>
+              <w:pStyle w:val="Normal"/>
+              <w:rPr/>
+            </w:pPr>
+            <w:r>
+              <w:rPr/>
+            </w:r>
+          </w:p>
+          <w:p>
+            <w:pPr>
+              <w:pStyle w:val="Normal"/>
+              <w:rPr/>
+            </w:pPr>
+            <w:r>
+              <w:rPr/>
+              <w:t>Naturvårdsverket, 2024b.</w:t>
+            </w:r>
+            <w:r>
+              <w:rPr>
+                <w:i/>
+                <w:iCs/>
+              </w:rPr>
+              <w:t xml:space="preserve"> El och fjärrvärme, utsläpp av växthusgaser</w:t>
+            </w:r>
+            <w:r>
+              <w:rPr>
+                <w:i w:val="false"/>
+                <w:iCs w:val="false"/>
+              </w:rPr>
+              <w:t>. [online] Available at:</w:t>
+            </w:r>
+            <w:r>
+              <w:rPr>
+                <w:i/>
+                <w:iCs/>
+              </w:rPr>
+              <w:t xml:space="preserve"> &lt;</w:t>
+            </w:r>
+            <w:r>
+              <w:rPr/>
+              <w:t>https://www.naturvardsverket.se/data-och-statistik/klimat/vaxthusgaser-utslapp-fran-el-och-fjarrvarme/</w:t>
+            </w:r>
+            <w:r>
+              <w:rPr/>
+              <w:t>&gt; [Accessed 6 February 2025].</w:t>
+            </w:r>
+          </w:p>
+          <w:p>
+            <w:pPr>
+              <w:pStyle w:val="Normal"/>
+              <w:rPr/>
+            </w:pPr>
+            <w:r>
+              <w:rPr/>
+            </w:r>
+          </w:p>
+          <w:p>
+            <w:pPr>
+              <w:pStyle w:val="Normal"/>
+              <w:rPr/>
+            </w:pPr>
+            <w:r>
+              <w:rPr/>
+              <w:t xml:space="preserve">Naturvårdsverket, 2024c. </w:t>
+            </w:r>
+            <w:r>
+              <w:rPr>
+                <w:i/>
+                <w:iCs/>
+              </w:rPr>
+              <w:t>Energianvändning inom industrin</w:t>
+            </w:r>
+            <w:r>
+              <w:rPr/>
+              <w:t>. [online] Available at:</w:t>
+            </w:r>
+            <w:r>
+              <w:rPr/>
+              <w:t xml:space="preserve"> </w:t>
+            </w:r>
+            <w:r>
+              <w:rPr/>
+              <w:t>&lt;</w:t>
+            </w:r>
+            <w:r>
+              <w:rPr/>
+              <w:t>https://www.naturvardsverket.se/data-och-statistik/energi/energianvandning-industri/</w:t>
+            </w:r>
+            <w:r>
+              <w:rPr/>
+              <w:t>&gt; [Accessed 6 February 2025].</w:t>
+            </w:r>
+          </w:p>
+          <w:p>
+            <w:pPr>
+              <w:pStyle w:val="Normal"/>
+              <w:rPr/>
+            </w:pPr>
+            <w:r>
+              <w:rPr/>
+            </w:r>
+          </w:p>
+          <w:p>
+            <w:pPr>
+              <w:pStyle w:val="Normal"/>
+              <w:rPr/>
+            </w:pPr>
+            <w:r>
+              <w:rPr/>
+              <w:t xml:space="preserve">Naturvårdsverket, 2024d. </w:t>
+            </w:r>
+            <w:r>
+              <w:rPr>
+                <w:i/>
+                <w:iCs/>
+              </w:rPr>
+              <w:t>Utrikes sjöfart och flyg, utsläpp av växthusgaser</w:t>
+            </w:r>
+            <w:r>
+              <w:rPr/>
+              <w:t xml:space="preserve">. [online] Available at: </w:t>
+            </w:r>
+            <w:r>
+              <w:rPr/>
+              <w:t xml:space="preserve"> </w:t>
+            </w:r>
+            <w:r>
+              <w:rPr/>
+              <w:t>&lt;</w:t>
+            </w:r>
+            <w:r>
+              <w:rPr/>
+              <w:t>https://www.naturvardsverket.se/data-och-statistik/klimat/vaxthusgaser-utslapp-fran-utrikes-sjofart-och-flyg/</w:t>
+            </w:r>
+            <w:r>
+              <w:rPr/>
+              <w:t>&gt; [Accessed 6 February 2025].</w:t>
+            </w:r>
+          </w:p>
+          <w:p>
+            <w:pPr>
+              <w:pStyle w:val="Normal"/>
+              <w:rPr/>
+            </w:pPr>
+            <w:r>
+              <w:rPr/>
+            </w:r>
+          </w:p>
+          <w:p>
+            <w:pPr>
+              <w:pStyle w:val="Normal"/>
+              <w:rPr/>
+            </w:pPr>
+            <w:r>
+              <w:rPr/>
+              <w:t>Naturvårdsverket, Klimatpolitiska rådet and Energimyndigheten. 2025.</w:t>
+            </w:r>
+            <w:r>
+              <w:rPr>
+                <w:i/>
+                <w:iCs/>
+              </w:rPr>
+              <w:t xml:space="preserve"> Panorama - Klimatomställning 2045</w:t>
+            </w:r>
+            <w:r>
+              <w:rPr>
+                <w:i w:val="false"/>
+                <w:iCs w:val="false"/>
+              </w:rPr>
+              <w:t>. [online] Available at:</w:t>
+            </w:r>
+            <w:r>
+              <w:rPr>
+                <w:i/>
+                <w:iCs/>
+              </w:rPr>
+              <w:t xml:space="preserve"> </w:t>
+            </w:r>
+            <w:r>
+              <w:rPr>
+                <w:i/>
+                <w:iCs/>
+              </w:rPr>
+              <w:t>&lt;</w:t>
+            </w:r>
+            <w:r>
+              <w:rPr/>
+              <w:t>https://panorama-sverige.se/</w:t>
+            </w:r>
+            <w:r>
+              <w:rPr/>
+              <w:t>&gt; [Accessed 6 February 2025].</w:t>
             </w:r>
           </w:p>
         </w:tc>
@@ -1806,7 +3064,7 @@
                 <w:szCs w:val="24"/>
                 <w:lang w:val="sv-SE"/>
               </w:rPr>
-              <w:t>Sweden has adopted a legally binding 2045 net zero emissions target [3, p. 4]</w:t>
+              <w:t xml:space="preserve">Sweden has adopted a legally binding 2045 net zero emissions target, five years earlier than the EU target </w:t>
             </w:r>
             <w:r>
               <w:rPr>
@@ -1815,7 +3073,36 @@
                 <w:szCs w:val="24"/>
                 <w:lang w:val="sv-SE"/>
               </w:rPr>
-              <w:t>, five years earlier than the EU target [3, p. 4]</w:t>
+              <w:t>(</w:t>
+            </w:r>
+            <w:r>
+              <w:rPr>
+                <w:rStyle w:val="Hyperlink"/>
+                <w:rFonts w:eastAsia="Times New Roman" w:cs="Times New Roman" w:ascii="Times New Roman" w:hAnsi="Times New Roman"/>
+                <w:sz w:val="24"/>
+                <w:szCs w:val="24"/>
+                <w:u w:val="none"/>
+                <w:lang w:val="sv-SE"/>
+              </w:rPr>
+              <w:t>IEA, 2024a</w:t>
+            </w:r>
+            <w:r>
+              <w:rPr>
+                <w:rFonts w:eastAsia="Times New Roman" w:cs="Times New Roman" w:ascii="Times New Roman" w:hAnsi="Times New Roman"/>
+                <w:sz w:val="24"/>
+                <w:szCs w:val="24"/>
+                <w:lang w:val="sv-SE"/>
+              </w:rPr>
+              <w:t>, p. 4</w:t>
+            </w:r>
+            <w:r>
+              <w:rPr>
+                <w:rFonts w:eastAsia="Times New Roman" w:cs="Times New Roman" w:ascii="Times New Roman" w:hAnsi="Times New Roman"/>
+                <w:sz w:val="24"/>
+                <w:szCs w:val="24"/>
+                <w:lang w:val="sv-SE"/>
+              </w:rPr>
+              <w:t>)</w:t>
             </w:r>
             <w:r>
               <w:rPr>
@@ -1898,7 +3185,63 @@
                 <w:szCs w:val="24"/>
                 <w:lang w:val="sv-SE"/>
               </w:rPr>
-              <w:t>While Swedish nuclear capacity has been in decline (decreased by 29% since 2016 [3, p. 31]) due to decommissioned reactors, investments are planned for new power plants.</w:t>
+              <w:t>While Swedish nuclear capacity has been in decline (decreased by 29% since 2016</w:t>
+            </w:r>
+            <w:r>
+              <w:rPr>
+                <w:rFonts w:eastAsia="Times New Roman" w:cs="Times New Roman" w:ascii="Times New Roman" w:hAnsi="Times New Roman"/>
+                <w:sz w:val="24"/>
+                <w:szCs w:val="24"/>
+                <w:lang w:val="sv-SE"/>
+              </w:rPr>
+              <w:t>)</w:t>
+            </w:r>
+            <w:r>
+              <w:rPr>
+                <w:rFonts w:eastAsia="Times New Roman" w:cs="Times New Roman" w:ascii="Times New Roman" w:hAnsi="Times New Roman"/>
+                <w:sz w:val="24"/>
+                <w:szCs w:val="24"/>
+                <w:lang w:val="sv-SE"/>
+              </w:rPr>
+              <w:t xml:space="preserve"> due to decommissioned reactors, investments are planned for new power plants</w:t>
+            </w:r>
+            <w:r>
+              <w:rPr>
+                <w:rFonts w:eastAsia="Times New Roman" w:cs="Times New Roman" w:ascii="Times New Roman" w:hAnsi="Times New Roman"/>
+                <w:sz w:val="24"/>
+                <w:szCs w:val="24"/>
+                <w:lang w:val="sv-SE"/>
+              </w:rPr>
+              <w:t xml:space="preserve"> (</w:t>
+            </w:r>
+            <w:r>
+              <w:rPr>
+                <w:rStyle w:val="Hyperlink"/>
+                <w:rFonts w:eastAsia="Times New Roman" w:cs="Times New Roman" w:ascii="Times New Roman" w:hAnsi="Times New Roman"/>
+                <w:sz w:val="24"/>
+                <w:szCs w:val="24"/>
+                <w:u w:val="none"/>
+                <w:lang w:val="sv-SE"/>
+              </w:rPr>
+              <w:t>IEA, 2024a,</w:t>
+            </w:r>
+            <w:r>
+              <w:rPr>
+                <w:rFonts w:eastAsia="Times New Roman" w:cs="Times New Roman" w:ascii="Times New Roman" w:hAnsi="Times New Roman"/>
+                <w:sz w:val="24"/>
+                <w:szCs w:val="24"/>
+                <w:lang w:val="sv-SE"/>
+              </w:rPr>
+              <w:t xml:space="preserve"> p. 31)</w:t>
+            </w:r>
+            <w:r>
+              <w:rPr>
+                <w:rFonts w:eastAsia="Times New Roman" w:cs="Times New Roman" w:ascii="Times New Roman" w:hAnsi="Times New Roman"/>
+                <w:sz w:val="24"/>
+                <w:szCs w:val="24"/>
+                <w:lang w:val="sv-SE"/>
+              </w:rPr>
+              <w:t>.</w:t>
             </w:r>
           </w:p>
           <w:p>
@@ -1939,10 +3282,68 @@
                 <w:szCs w:val="24"/>
                 <w:lang w:val="sv-SE"/>
               </w:rPr>
-              <w:t>In 2023, the Swedish government passed a budget amendment updating the 2040 target from 100% renewable electricity to 100% fossil-free electricity [2]. This is a less restrictive formulation, since it allows also nuclear power to be part of the solution.</w:t>
+              <w:t xml:space="preserve">In 2023, the Swedish government passed a budget amendment updating the 2040 target from 100% renewable electricity to 100% fossil-free electricity </w:t>
+            </w:r>
+            <w:r>
+              <w:rPr>
+                <w:rFonts w:eastAsia="Times New Roman" w:cs="Times New Roman" w:ascii="Times New Roman" w:hAnsi="Times New Roman"/>
+                <w:sz w:val="24"/>
+                <w:szCs w:val="24"/>
+                <w:lang w:val="sv-SE"/>
+              </w:rPr>
+              <w:t>(</w:t>
+            </w:r>
+            <w:r>
+              <w:rPr>
+                <w:rStyle w:val="Hyperlink"/>
+                <w:rFonts w:eastAsia="Times New Roman" w:cs="Times New Roman" w:ascii="Times New Roman" w:hAnsi="Times New Roman"/>
+                <w:sz w:val="24"/>
+                <w:szCs w:val="24"/>
+                <w:u w:val="none"/>
+                <w:lang w:val="sv-SE"/>
+              </w:rPr>
+              <w:t>Sveriges Riksdag, 2023a)</w:t>
+            </w:r>
+            <w:r>
+              <w:rPr>
+                <w:rFonts w:eastAsia="Times New Roman" w:cs="Times New Roman" w:ascii="Times New Roman" w:hAnsi="Times New Roman"/>
+                <w:sz w:val="24"/>
+                <w:szCs w:val="24"/>
+                <w:lang w:val="sv-SE"/>
+              </w:rPr>
+              <w:t>. This is a less restrictive formulation, since it allows also nuclear power to be part of the solution.</w:t>
               <w:br/>
               <w:br/>
-              <w:t>Later that year, the government approved legislative amendments allowing for building three news reactors [10].</w:t>
+              <w:t xml:space="preserve">Later that year, the government approved legislative amendments allowing for building three new reactors </w:t>
+            </w:r>
+            <w:r>
+              <w:rPr>
+                <w:rFonts w:eastAsia="Times New Roman" w:cs="Times New Roman" w:ascii="Times New Roman" w:hAnsi="Times New Roman"/>
+                <w:sz w:val="24"/>
+                <w:szCs w:val="24"/>
+                <w:lang w:val="sv-SE"/>
+              </w:rPr>
+              <w:t>(</w:t>
+            </w:r>
+            <w:r>
+              <w:rPr>
+                <w:rStyle w:val="Hyperlink"/>
+                <w:rFonts w:eastAsia="Times New Roman" w:cs="Times New Roman" w:ascii="Times New Roman" w:hAnsi="Times New Roman"/>
+                <w:sz w:val="24"/>
+                <w:szCs w:val="24"/>
+                <w:u w:val="none"/>
+                <w:lang w:val="sv-SE"/>
+              </w:rPr>
+              <w:t>Sveriges Riksdag, 2023b)</w:t>
+            </w:r>
+            <w:r>
+              <w:rPr>
+                <w:rFonts w:eastAsia="Times New Roman" w:cs="Times New Roman" w:ascii="Times New Roman" w:hAnsi="Times New Roman"/>
+                <w:sz w:val="24"/>
+                <w:szCs w:val="24"/>
+                <w:lang w:val="sv-SE"/>
+              </w:rPr>
+              <w:t>.</w:t>
             </w:r>
           </w:p>
           <w:p>
@@ -2012,7 +3413,77 @@
                 <w:b w:val="false"/>
                 <w:bCs w:val="false"/>
               </w:rPr>
-              <w:t>The Industrial Leap (Industriklivet) [4] is a program led by the Swedish Energy Agency (Energimyndigheten) and is a part of the Next Generation EU [5] initiative. Initiated in 2018, the program has so far resulted in supporting 167 projects around industry transition with 5.7bn SEK in funding. The sectors which received the biggest funding are iron and steel industry, refinary and chemical industry, and mining and mineral industry.</w:t>
+              <w:t>The Industrial Leap</w:t>
+            </w:r>
+            <w:r>
+              <w:rPr>
+                <w:b w:val="false"/>
+                <w:bCs w:val="false"/>
+              </w:rPr>
+              <w:t xml:space="preserve">, or </w:t>
+            </w:r>
+            <w:r>
+              <w:rPr>
+                <w:b w:val="false"/>
+                <w:bCs w:val="false"/>
+              </w:rPr>
+              <w:t>Industriklivet</w:t>
+            </w:r>
+            <w:r>
+              <w:rPr>
+                <w:b w:val="false"/>
+                <w:bCs w:val="false"/>
+              </w:rPr>
+              <w:t>,</w:t>
+            </w:r>
+            <w:r>
+              <w:rPr>
+                <w:b w:val="false"/>
+                <w:bCs w:val="false"/>
+              </w:rPr>
+              <w:t xml:space="preserve"> is a program led by the Swedish Energy Agency (</w:t>
+            </w:r>
+            <w:r>
+              <w:rPr>
+                <w:b w:val="false"/>
+                <w:bCs w:val="false"/>
+              </w:rPr>
+              <w:t>202?</w:t>
+            </w:r>
+            <w:r>
+              <w:rPr>
+                <w:b w:val="false"/>
+                <w:bCs w:val="false"/>
+              </w:rPr>
+              <w:t xml:space="preserve">) and is a part of the Next Generation EU </w:t>
+            </w:r>
+            <w:r>
+              <w:rPr>
+                <w:b w:val="false"/>
+                <w:bCs w:val="false"/>
+              </w:rPr>
+              <w:t>(European Union, Directorate-General for Communication, 2025)</w:t>
+            </w:r>
+            <w:r>
+              <w:rPr>
+                <w:b w:val="false"/>
+                <w:bCs w:val="false"/>
+              </w:rPr>
+              <w:t xml:space="preserve"> initiative. Initiated in 2018, the program has so far resulted in supporting 167 projects around industry transition with 5.7bn SEK in funding. The sectors which received the biggest funding are iron and steel industry, refinary and chemical industry, and mining and mineral industry</w:t>
+            </w:r>
+            <w:r>
+              <w:rPr>
+                <w:b w:val="false"/>
+                <w:bCs w:val="false"/>
+              </w:rPr>
+              <w:t xml:space="preserve"> (Swedish Energy Agency, 202?)</w:t>
+            </w:r>
+            <w:r>
+              <w:rPr>
+                <w:b w:val="false"/>
+                <w:bCs w:val="false"/>
+              </w:rPr>
+              <w:t>.</w:t>
             </w:r>
           </w:p>
           <w:p>
@@ -2111,7 +3582,49 @@
                 <w:b w:val="false"/>
                 <w:bCs w:val="false"/>
               </w:rPr>
-              <w:t>Example goals defined by Fossilfritt Sverige include: 50% more efficient use of energy by 2030 compared to 2005 [7], decreasing CO2 emissions from transport by 70% by 2030 compared to 2010 [8], fossil free domestic and outwards flights by 2045 [9].</w:t>
+              <w:t xml:space="preserve">Example goals defined by Fossilfritt Sverige include: 50% more efficient use of energy by 2030 compared to 2005 </w:t>
+            </w:r>
+            <w:r>
+              <w:rPr>
+                <w:b w:val="false"/>
+                <w:bCs w:val="false"/>
+              </w:rPr>
+              <w:t>(Fossilfritt Sverige, 202?a)</w:t>
+            </w:r>
+            <w:r>
+              <w:rPr>
+                <w:b w:val="false"/>
+                <w:bCs w:val="false"/>
+              </w:rPr>
+              <w:t xml:space="preserve">, decreasing CO2 emissions from transport by 70% by 2030 compared to 2010 </w:t>
+            </w:r>
+            <w:r>
+              <w:rPr>
+                <w:b w:val="false"/>
+                <w:bCs w:val="false"/>
+              </w:rPr>
+              <w:t>(Fossilfritt Sverige, 202?b)</w:t>
+            </w:r>
+            <w:r>
+              <w:rPr>
+                <w:b w:val="false"/>
+                <w:bCs w:val="false"/>
+              </w:rPr>
+              <w:t xml:space="preserve">, fossil free domestic and outwards flights by 2045 </w:t>
+            </w:r>
+            <w:r>
+              <w:rPr>
+                <w:b w:val="false"/>
+                <w:bCs w:val="false"/>
+              </w:rPr>
+              <w:t>(Fossilfritt Sverige, 202?c)</w:t>
+            </w:r>
+            <w:r>
+              <w:rPr>
+                <w:b w:val="false"/>
+                <w:bCs w:val="false"/>
+              </w:rPr>
+              <w:t>.</w:t>
             </w:r>
           </w:p>
           <w:p>
@@ -2125,7 +3638,21 @@
                 <w:b w:val="false"/>
                 <w:bCs w:val="false"/>
               </w:rPr>
-              <w:t>In December 2024, the government announced the decision to continue and expand the Fossilfritt Sverige initiative [6].</w:t>
+              <w:t xml:space="preserve">In December 2024, the government announced the decision to continue and expand the Fossilfritt Sverige initiative </w:t>
+            </w:r>
+            <w:r>
+              <w:rPr>
+                <w:b w:val="false"/>
+                <w:bCs w:val="false"/>
+              </w:rPr>
+              <w:t>(Regeringskansliet, 2024)</w:t>
+            </w:r>
+            <w:r>
+              <w:rPr>
+                <w:b w:val="false"/>
+                <w:bCs w:val="false"/>
+              </w:rPr>
+              <w:t>.</w:t>
             </w:r>
           </w:p>
           <w:p>
@@ -2191,7 +3718,49 @@
                 <w:b w:val="false"/>
                 <w:bCs w:val="false"/>
               </w:rPr>
-              <w:t>The government's publication from December 2023 [11, p. 139] presents the goal of completely decarbonizing transport no later than by 2045. The document claims that since the technology - electrification - is already developed, decarbonization of transport is in principle easier than that of land use or industry. Sweden has the highest ratio of EVs among newly sold cars in EU (for a few years that was a government bonus for low-emission cars, but it was phased out in February 2023 [3, p. 27]).</w:t>
+              <w:t xml:space="preserve">The government's publication from December 2023 </w:t>
+            </w:r>
+            <w:r>
+              <w:rPr>
+                <w:b w:val="false"/>
+                <w:bCs w:val="false"/>
+              </w:rPr>
+              <w:t>(Regeringens skrivelse 2023/24:59</w:t>
+            </w:r>
+            <w:r>
+              <w:rPr>
+                <w:b w:val="false"/>
+                <w:bCs w:val="false"/>
+              </w:rPr>
+              <w:t>, p. 139</w:t>
+            </w:r>
+            <w:r>
+              <w:rPr>
+                <w:b w:val="false"/>
+                <w:bCs w:val="false"/>
+              </w:rPr>
+              <w:t>)</w:t>
+            </w:r>
+            <w:r>
+              <w:rPr>
+                <w:b w:val="false"/>
+                <w:bCs w:val="false"/>
+              </w:rPr>
+              <w:t xml:space="preserve"> presents the goal of completely decarbonizing transport no later than by 2045. The document claims that since the technology - electrification - is already developed, decarbonization of transport is in principle easier than that of land use or industry. Sweden has the highest ratio of EVs among newly sold cars in EU (for a few years that was a government bonus for low-emission cars, but it was phased out in February 2023)</w:t>
+            </w:r>
+            <w:r>
+              <w:rPr>
+                <w:b w:val="false"/>
+                <w:bCs w:val="false"/>
+              </w:rPr>
+              <w:t xml:space="preserve"> (IEA, 2024a, p. 27)</w:t>
+            </w:r>
+            <w:r>
+              <w:rPr>
+                <w:b w:val="false"/>
+                <w:bCs w:val="false"/>
+              </w:rPr>
+              <w:t>.</w:t>
             </w:r>
           </w:p>
           <w:p>
@@ -2204,7 +3773,10 @@
               </w:rPr>
             </w:pPr>
             <w:r>
-              <w:rPr/>
+              <w:rPr>
+                <w:b w:val="false"/>
+                <w:bCs w:val="false"/>
+              </w:rPr>
             </w:r>
           </w:p>
           <w:p>
@@ -2221,7 +3793,21 @@
                 <w:b w:val="false"/>
                 <w:bCs w:val="false"/>
               </w:rPr>
-              <w:t>One of the proposals in that publication are (9.2.1.) bonus payments for scrapping of personal vehicles with combustion engines [11, p. 143]. This proposition faced some criticism, pointing that:</w:t>
+              <w:t>One of the proposals in that publication are (9.2.1.) bonus payments for scrapping of personal vehicles with combustion engines (Regeringens skrivelse 2023/24:59, p. 143</w:t>
+            </w:r>
+            <w:r>
+              <w:rPr>
+                <w:b w:val="false"/>
+                <w:bCs w:val="false"/>
+              </w:rPr>
+              <w:t>)</w:t>
+            </w:r>
+            <w:r>
+              <w:rPr>
+                <w:b w:val="false"/>
+                <w:bCs w:val="false"/>
+              </w:rPr>
+              <w:t>. This proposition faced some criticism, pointing that:</w:t>
               <w:br/>
               <w:t>1) it may increase the demand for new cars, thus increasing indirect emissions related to vehicle production and scrapping,</w:t>
               <w:br/>
@@ -2297,7 +3883,7 @@
                 <w:i w:val="false"/>
                 <w:iCs w:val="false"/>
               </w:rPr>
-              <w:t xml:space="preserve">- lower the drivers license requirements for </w:t>
+              <w:t>- lower the drivers license requirements for</w:t>
             </w:r>
             <w:r>
               <w:rPr>
@@ -2306,7 +3892,7 @@
                 <w:i/>
                 <w:iCs/>
               </w:rPr>
-              <w:t>lastbilar</w:t>
+              <w:t xml:space="preserve"> </w:t>
             </w:r>
             <w:r>
               <w:rPr>
@@ -2315,7 +3901,79 @@
                 <w:i w:val="false"/>
                 <w:iCs w:val="false"/>
               </w:rPr>
-              <w:t xml:space="preserve"> with electric engines (9.2.3.)</w:t>
+              <w:t>heavy</w:t>
+            </w:r>
+            <w:r>
+              <w:rPr>
+                <w:b w:val="false"/>
+                <w:bCs w:val="false"/>
+                <w:i/>
+                <w:iCs/>
+              </w:rPr>
+              <w:t xml:space="preserve"> </w:t>
+            </w:r>
+            <w:r>
+              <w:rPr>
+                <w:b w:val="false"/>
+                <w:bCs w:val="false"/>
+                <w:i w:val="false"/>
+                <w:iCs w:val="false"/>
+              </w:rPr>
+              <w:t>car</w:t>
+            </w:r>
+            <w:r>
+              <w:rPr>
+                <w:b w:val="false"/>
+                <w:bCs w:val="false"/>
+                <w:i w:val="false"/>
+                <w:iCs w:val="false"/>
+              </w:rPr>
+              <w:t>go</w:t>
+            </w:r>
+            <w:r>
+              <w:rPr>
+                <w:b w:val="false"/>
+                <w:bCs w:val="false"/>
+                <w:i w:val="false"/>
+                <w:iCs w:val="false"/>
+              </w:rPr>
+              <w:t xml:space="preserve"> </w:t>
+            </w:r>
+            <w:r>
+              <w:rPr>
+                <w:b w:val="false"/>
+                <w:bCs w:val="false"/>
+                <w:i w:val="false"/>
+                <w:iCs w:val="false"/>
+              </w:rPr>
+              <w:t>car</w:t>
+            </w:r>
+            <w:r>
+              <w:rPr>
+                <w:b w:val="false"/>
+                <w:bCs w:val="false"/>
+                <w:i w:val="false"/>
+                <w:iCs w:val="false"/>
+              </w:rPr>
+              <w:t>s</w:t>
+            </w:r>
+            <w:r>
+              <w:rPr>
+                <w:b w:val="false"/>
+                <w:bCs w:val="false"/>
+                <w:i/>
+                <w:iCs/>
+              </w:rPr>
+              <w:t xml:space="preserve"> </w:t>
+            </w:r>
+            <w:r>
+              <w:rPr>
+                <w:b w:val="false"/>
+                <w:bCs w:val="false"/>
+                <w:i w:val="false"/>
+                <w:iCs w:val="false"/>
+              </w:rPr>
+              <w:t>with electric engines (9.2.3.)</w:t>
             </w:r>
           </w:p>
           <w:p>
@@ -2347,7 +4005,10 @@
               </w:rPr>
             </w:pPr>
             <w:r>
-              <w:rPr/>
+              <w:rPr>
+                <w:b w:val="false"/>
+                <w:bCs w:val="false"/>
+              </w:rPr>
             </w:r>
           </w:p>
           <w:p>
@@ -2430,14 +4091,7 @@
                 <w:b w:val="false"/>
                 <w:bCs w:val="false"/>
               </w:rPr>
-              <w:t>Obviously decarbonizing transport will be a big challenge</w:t>
-            </w:r>
-            <w:r>
-              <w:rPr>
-                <w:b w:val="false"/>
-                <w:bCs w:val="false"/>
-              </w:rPr>
-              <w:t>, especially ferry and plane transport, where the electrification is not ready yet to support long journeys.</w:t>
+              <w:t>Obviously decarbonizing transport will be a big challenge, especially ferry and plane transport, where the electrification is not ready yet to support long journeys.</w:t>
             </w:r>
           </w:p>
           <w:p>
@@ -2536,7 +4190,21 @@
                 <w:b w:val="false"/>
                 <w:bCs w:val="false"/>
               </w:rPr>
-              <w:t>Panorama Sverige [12] is a nice browser for ongoing SET initiatives in the country.</w:t>
+              <w:t xml:space="preserve">Panorama Sverige </w:t>
+            </w:r>
+            <w:r>
+              <w:rPr>
+                <w:b w:val="false"/>
+                <w:bCs w:val="false"/>
+              </w:rPr>
+              <w:t>(Naturvårdsverket, Klimatpolitiska rådet and Energimyndigheten, 2025)</w:t>
+            </w:r>
+            <w:r>
+              <w:rPr>
+                <w:b w:val="false"/>
+                <w:bCs w:val="false"/>
+              </w:rPr>
+              <w:t xml:space="preserve"> is a nice browser for ongoing SET initiatives in the country.</w:t>
             </w:r>
           </w:p>
         </w:tc>
@@ -2629,59 +4297,654 @@
             <w:r>
               <w:rPr>
                 <w:rStyle w:val="Hyperlink"/>
-              </w:rPr>
-              <w:t xml:space="preserve">[1] </w:t>
-            </w:r>
-            <w:hyperlink r:id="rId7">
-              <w:r>
-                <w:rPr>
-                  <w:rStyle w:val="Hyperlink"/>
-                </w:rPr>
-                <w:t>https://www.uniper.energy/sweden/about-uniper-sweden/nuclear-power-sweden/decommissioning</w:t>
-              </w:r>
-            </w:hyperlink>
-            <w:r>
-              <w:rPr>
-                <w:rStyle w:val="Hyperlink"/>
-              </w:rPr>
+                <w:rFonts w:eastAsia="Times New Roman" w:cs="Times New Roman"/>
+                <w:sz w:val="24"/>
+                <w:szCs w:val="24"/>
+                <w:u w:val="none"/>
+                <w:lang w:val="sv-SE"/>
+              </w:rPr>
+              <w:t>European Union, Directorate-General for Communication, 2025.</w:t>
+            </w:r>
+            <w:r>
+              <w:rPr>
+                <w:rStyle w:val="Hyperlink"/>
+                <w:rFonts w:eastAsia="Times New Roman" w:cs="Times New Roman"/>
+                <w:i/>
+                <w:iCs/>
+                <w:sz w:val="24"/>
+                <w:szCs w:val="24"/>
+                <w:u w:val="none"/>
+                <w:lang w:val="sv-SE"/>
+              </w:rPr>
+              <w:t xml:space="preserve"> NextGeneration EU</w:t>
+            </w:r>
+            <w:r>
+              <w:rPr>
+                <w:rStyle w:val="Hyperlink"/>
+                <w:rFonts w:eastAsia="Times New Roman" w:cs="Times New Roman"/>
+                <w:i w:val="false"/>
+                <w:iCs w:val="false"/>
+                <w:sz w:val="24"/>
+                <w:szCs w:val="24"/>
+                <w:u w:val="none"/>
+                <w:lang w:val="sv-SE"/>
+              </w:rPr>
+              <w:t>. [online] Available at: &lt;</w:t>
+            </w:r>
+            <w:r>
+              <w:rPr>
+                <w:rStyle w:val="Hyperlink"/>
+                <w:rFonts w:eastAsia="Times New Roman" w:cs="Times New Roman"/>
+                <w:sz w:val="24"/>
+                <w:szCs w:val="24"/>
+                <w:u w:val="none"/>
+                <w:lang w:val="sv-SE"/>
+              </w:rPr>
+              <w:t>https://next-generation-eu.europa.eu/index_en&gt; [Accessed 6 February 2025].</w:t>
               <w:br/>
-              <w:t xml:space="preserve">[2] </w:t>
-            </w:r>
-            <w:hyperlink r:id="rId8">
+            </w:r>
+          </w:p>
+          <w:p>
+            <w:pPr>
+              <w:pStyle w:val="Normal"/>
+              <w:rPr/>
+            </w:pPr>
+            <w:r>
+              <w:rPr>
+                <w:rStyle w:val="Hyperlink"/>
+                <w:rFonts w:eastAsia="Times New Roman" w:cs="Times New Roman"/>
+                <w:sz w:val="24"/>
+                <w:szCs w:val="24"/>
+                <w:u w:val="none"/>
+                <w:lang w:val="sv-SE"/>
+              </w:rPr>
+              <w:t>Fossilfritt Sverige, 202?a.</w:t>
+            </w:r>
+            <w:r>
+              <w:rPr>
+                <w:rStyle w:val="Hyperlink"/>
+                <w:rFonts w:eastAsia="Times New Roman" w:cs="Times New Roman"/>
+                <w:i/>
+                <w:iCs/>
+                <w:sz w:val="24"/>
+                <w:szCs w:val="24"/>
+                <w:u w:val="none"/>
+                <w:lang w:val="sv-SE"/>
+              </w:rPr>
+              <w:t xml:space="preserve"> Energy efficiency strategy</w:t>
+            </w:r>
+            <w:r>
+              <w:rPr>
+                <w:rStyle w:val="Hyperlink"/>
+                <w:rFonts w:eastAsia="Times New Roman" w:cs="Times New Roman"/>
+                <w:i w:val="false"/>
+                <w:iCs w:val="false"/>
+                <w:sz w:val="24"/>
+                <w:szCs w:val="24"/>
+                <w:u w:val="none"/>
+                <w:lang w:val="sv-SE"/>
+              </w:rPr>
+              <w:t>. [online] Available at:</w:t>
+            </w:r>
+            <w:r>
+              <w:rPr>
+                <w:rStyle w:val="Hyperlink"/>
+                <w:rFonts w:eastAsia="Times New Roman" w:cs="Times New Roman"/>
+                <w:i/>
+                <w:iCs/>
+                <w:sz w:val="24"/>
+                <w:szCs w:val="24"/>
+                <w:u w:val="none"/>
+                <w:lang w:val="sv-SE"/>
+              </w:rPr>
+              <w:t xml:space="preserve"> </w:t>
+            </w:r>
+            <w:r>
+              <w:rPr>
+                <w:rStyle w:val="Hyperlink"/>
+                <w:rFonts w:eastAsia="Times New Roman" w:cs="Times New Roman"/>
+                <w:i/>
+                <w:iCs/>
+                <w:sz w:val="24"/>
+                <w:szCs w:val="24"/>
+                <w:u w:val="none"/>
+                <w:lang w:val="sv-SE"/>
+              </w:rPr>
+              <w:t>&lt;</w:t>
+            </w:r>
+            <w:r>
+              <w:rPr>
+                <w:rStyle w:val="Hyperlink"/>
+                <w:rFonts w:eastAsia="Times New Roman" w:cs="Times New Roman"/>
+                <w:sz w:val="24"/>
+                <w:szCs w:val="24"/>
+                <w:u w:val="none"/>
+                <w:lang w:val="sv-SE"/>
+              </w:rPr>
+              <w:t>https://fossilfrittsverige.se/en/start-english/strategies/energy-efficiency-strategy/</w:t>
+            </w:r>
+            <w:r>
+              <w:rPr>
+                <w:rStyle w:val="Hyperlink"/>
+                <w:rFonts w:eastAsia="Times New Roman" w:cs="Times New Roman"/>
+                <w:sz w:val="24"/>
+                <w:szCs w:val="24"/>
+                <w:u w:val="none"/>
+                <w:lang w:val="sv-SE"/>
+              </w:rPr>
+              <w:t>&gt; [Accessed 6 February 2025].</w:t>
+            </w:r>
+          </w:p>
+          <w:p>
+            <w:pPr>
+              <w:pStyle w:val="Normal"/>
+              <w:rPr>
+                <w:rStyle w:val="Hyperlink"/>
+                <w:rFonts w:eastAsia="Times New Roman" w:cs="Times New Roman"/>
+                <w:sz w:val="24"/>
+                <w:szCs w:val="24"/>
+                <w:lang w:val="sv-SE"/>
+              </w:rPr>
+            </w:pPr>
+            <w:r>
+              <w:rPr/>
+            </w:r>
+          </w:p>
+          <w:p>
+            <w:pPr>
+              <w:pStyle w:val="Normal"/>
+              <w:rPr/>
+            </w:pPr>
+            <w:r>
+              <w:rPr>
+                <w:rStyle w:val="Hyperlink"/>
+                <w:rFonts w:eastAsia="Times New Roman" w:cs="Times New Roman"/>
+                <w:sz w:val="24"/>
+                <w:szCs w:val="24"/>
+                <w:u w:val="none"/>
+                <w:lang w:val="sv-SE"/>
+              </w:rPr>
+              <w:t>Fossilfritt Sverige, 202?b.</w:t>
+            </w:r>
+            <w:r>
+              <w:rPr>
+                <w:rStyle w:val="Hyperlink"/>
+                <w:rFonts w:eastAsia="Times New Roman" w:cs="Times New Roman"/>
+                <w:i/>
+                <w:iCs/>
+                <w:sz w:val="24"/>
+                <w:szCs w:val="24"/>
+                <w:u w:val="none"/>
+                <w:lang w:val="sv-SE"/>
+              </w:rPr>
+              <w:t xml:space="preserve"> Transportutmaningen</w:t>
+            </w:r>
+            <w:r>
+              <w:rPr>
+                <w:rStyle w:val="Hyperlink"/>
+                <w:rFonts w:eastAsia="Times New Roman" w:cs="Times New Roman"/>
+                <w:i w:val="false"/>
+                <w:iCs w:val="false"/>
+                <w:sz w:val="24"/>
+                <w:szCs w:val="24"/>
+                <w:u w:val="none"/>
+                <w:lang w:val="sv-SE"/>
+              </w:rPr>
+              <w:t>. [online] Available at:</w:t>
+            </w:r>
+            <w:r>
+              <w:rPr>
+                <w:rStyle w:val="Hyperlink"/>
+                <w:rFonts w:eastAsia="Times New Roman" w:cs="Times New Roman"/>
+                <w:i/>
+                <w:iCs/>
+                <w:sz w:val="24"/>
+                <w:szCs w:val="24"/>
+                <w:u w:val="none"/>
+                <w:lang w:val="sv-SE"/>
+              </w:rPr>
+              <w:t xml:space="preserve"> &lt;</w:t>
+            </w:r>
+            <w:r>
+              <w:rPr>
+                <w:rStyle w:val="Hyperlink"/>
+                <w:rFonts w:eastAsia="Times New Roman" w:cs="Times New Roman"/>
+                <w:sz w:val="24"/>
+                <w:szCs w:val="24"/>
+                <w:u w:val="none"/>
+                <w:lang w:val="sv-SE"/>
+              </w:rPr>
+              <w:t>https://fossilfrittsverige.se/utmaningar/transportutmaningen/</w:t>
+            </w:r>
+            <w:r>
+              <w:rPr>
+                <w:rStyle w:val="Hyperlink"/>
+                <w:rFonts w:eastAsia="Times New Roman" w:cs="Times New Roman"/>
+                <w:sz w:val="24"/>
+                <w:szCs w:val="24"/>
+                <w:u w:val="none"/>
+                <w:lang w:val="sv-SE"/>
+              </w:rPr>
+              <w:t>&gt; [Accessed 6 February 2025].</w:t>
+            </w:r>
+          </w:p>
+          <w:p>
+            <w:pPr>
+              <w:pStyle w:val="Normal"/>
+              <w:rPr>
+                <w:rStyle w:val="Hyperlink"/>
+                <w:rFonts w:eastAsia="Times New Roman" w:cs="Times New Roman"/>
+                <w:sz w:val="24"/>
+                <w:szCs w:val="24"/>
+                <w:lang w:val="sv-SE"/>
+              </w:rPr>
+            </w:pPr>
+            <w:r>
+              <w:rPr/>
+            </w:r>
+          </w:p>
+          <w:p>
+            <w:pPr>
+              <w:pStyle w:val="Normal"/>
+              <w:rPr/>
+            </w:pPr>
+            <w:r>
+              <w:rPr>
+                <w:rStyle w:val="Hyperlink"/>
+                <w:rFonts w:eastAsia="Times New Roman" w:cs="Times New Roman"/>
+                <w:sz w:val="24"/>
+                <w:szCs w:val="24"/>
+                <w:u w:val="none"/>
+                <w:lang w:val="sv-SE"/>
+              </w:rPr>
+              <w:t>Fossilfritt Sverige, 202?c.</w:t>
+            </w:r>
+            <w:r>
+              <w:rPr>
+                <w:rStyle w:val="Hyperlink"/>
+                <w:rFonts w:eastAsia="Times New Roman" w:cs="Times New Roman"/>
+                <w:i/>
+                <w:iCs/>
+                <w:sz w:val="24"/>
+                <w:szCs w:val="24"/>
+                <w:u w:val="none"/>
+                <w:lang w:val="sv-SE"/>
+              </w:rPr>
+              <w:t xml:space="preserve"> Aviation industry</w:t>
+            </w:r>
+            <w:r>
+              <w:rPr>
+                <w:rStyle w:val="Hyperlink"/>
+                <w:rFonts w:eastAsia="Times New Roman" w:cs="Times New Roman"/>
+                <w:i w:val="false"/>
+                <w:iCs w:val="false"/>
+                <w:sz w:val="24"/>
+                <w:szCs w:val="24"/>
+                <w:u w:val="none"/>
+                <w:lang w:val="sv-SE"/>
+              </w:rPr>
+              <w:t>. [online] Available at:</w:t>
+            </w:r>
+            <w:r>
+              <w:rPr>
+                <w:rStyle w:val="Hyperlink"/>
+                <w:rFonts w:eastAsia="Times New Roman" w:cs="Times New Roman"/>
+                <w:i/>
+                <w:iCs/>
+                <w:sz w:val="24"/>
+                <w:szCs w:val="24"/>
+                <w:u w:val="none"/>
+                <w:lang w:val="sv-SE"/>
+              </w:rPr>
+              <w:t xml:space="preserve"> &lt;</w:t>
+            </w:r>
+            <w:r>
+              <w:rPr>
+                <w:rStyle w:val="Hyperlink"/>
+                <w:rFonts w:eastAsia="Times New Roman" w:cs="Times New Roman"/>
+                <w:sz w:val="24"/>
+                <w:szCs w:val="24"/>
+                <w:u w:val="none"/>
+                <w:lang w:val="sv-SE"/>
+              </w:rPr>
+              <w:t>https://fossilfrittsverige.se/en/roadmap/the-aviation-industry/&gt; [Accessed 6 February 2025].</w:t>
+            </w:r>
+          </w:p>
+          <w:p>
+            <w:pPr>
+              <w:pStyle w:val="Normal"/>
+              <w:rPr/>
+            </w:pPr>
+            <w:r>
+              <w:rPr>
+                <w:rStyle w:val="Hyperlink"/>
+                <w:rFonts w:eastAsia="Times New Roman" w:cs="Times New Roman"/>
+                <w:sz w:val="24"/>
+                <w:szCs w:val="24"/>
+                <w:u w:val="none"/>
+                <w:lang w:val="sv-SE"/>
+              </w:rPr>
+              <w:br/>
+              <w:t xml:space="preserve">IEA, 2024a. </w:t>
+            </w:r>
+            <w:r>
+              <w:rPr>
+                <w:rStyle w:val="Hyperlink"/>
+                <w:rFonts w:eastAsia="Times New Roman" w:cs="Times New Roman"/>
+                <w:i/>
+                <w:iCs/>
+                <w:sz w:val="24"/>
+                <w:szCs w:val="24"/>
+                <w:u w:val="none"/>
+                <w:lang w:val="sv-SE"/>
+              </w:rPr>
+              <w:t>Sweden 2024</w:t>
+            </w:r>
+            <w:r>
+              <w:rPr>
+                <w:rStyle w:val="Hyperlink"/>
+                <w:rFonts w:eastAsia="Times New Roman" w:cs="Times New Roman"/>
+                <w:i w:val="false"/>
+                <w:iCs w:val="false"/>
+                <w:sz w:val="24"/>
+                <w:szCs w:val="24"/>
+                <w:u w:val="none"/>
+                <w:lang w:val="sv-SE"/>
+              </w:rPr>
+              <w:t>.</w:t>
+            </w:r>
+            <w:r>
+              <w:rPr>
+                <w:rStyle w:val="Hyperlink"/>
+                <w:rFonts w:eastAsia="Times New Roman" w:cs="Times New Roman"/>
+                <w:sz w:val="24"/>
+                <w:szCs w:val="24"/>
+                <w:u w:val="none"/>
+                <w:lang w:val="sv-SE"/>
+              </w:rPr>
+              <w:t xml:space="preserve"> [online] Available at: &lt;https://www.iea.org/reports/sweden-2024&gt; [Accessed 6 February 2025].</w:t>
+            </w:r>
+          </w:p>
+          <w:p>
+            <w:pPr>
+              <w:pStyle w:val="Normal"/>
+              <w:rPr>
+                <w:rStyle w:val="Hyperlink"/>
+                <w:rFonts w:eastAsia="Times New Roman" w:cs="Times New Roman"/>
+                <w:sz w:val="24"/>
+                <w:szCs w:val="24"/>
+                <w:u w:val="none"/>
+                <w:lang w:val="sv-SE"/>
+              </w:rPr>
+            </w:pPr>
+            <w:r>
+              <w:rPr/>
+            </w:r>
+          </w:p>
+          <w:p>
+            <w:pPr>
+              <w:pStyle w:val="Normal"/>
+              <w:rPr/>
+            </w:pPr>
+            <w:r>
+              <w:rPr>
+                <w:rStyle w:val="Hyperlink"/>
+                <w:rFonts w:eastAsia="Times New Roman" w:cs="Times New Roman"/>
+                <w:sz w:val="24"/>
+                <w:szCs w:val="24"/>
+                <w:u w:val="none"/>
+                <w:lang w:val="sv-SE"/>
+              </w:rPr>
+              <w:t>Naturvårdsverket, Klimatpolitiska rådet and Energimyndigheten. 2025.</w:t>
+            </w:r>
+            <w:r>
+              <w:rPr>
+                <w:rStyle w:val="Hyperlink"/>
+                <w:rFonts w:eastAsia="Times New Roman" w:cs="Times New Roman"/>
+                <w:i/>
+                <w:iCs/>
+                <w:sz w:val="24"/>
+                <w:szCs w:val="24"/>
+                <w:u w:val="none"/>
+                <w:lang w:val="sv-SE"/>
+              </w:rPr>
+              <w:t xml:space="preserve"> Panorama - Klimatomställning 2045</w:t>
+            </w:r>
+            <w:r>
+              <w:rPr>
+                <w:rStyle w:val="Hyperlink"/>
+                <w:rFonts w:eastAsia="Times New Roman" w:cs="Times New Roman"/>
+                <w:i w:val="false"/>
+                <w:iCs w:val="false"/>
+                <w:sz w:val="24"/>
+                <w:szCs w:val="24"/>
+                <w:u w:val="none"/>
+                <w:lang w:val="sv-SE"/>
+              </w:rPr>
+              <w:t>. [online] Available at:</w:t>
+            </w:r>
+            <w:r>
+              <w:rPr>
+                <w:rStyle w:val="Hyperlink"/>
+                <w:rFonts w:eastAsia="Times New Roman" w:cs="Times New Roman"/>
+                <w:i/>
+                <w:iCs/>
+                <w:sz w:val="24"/>
+                <w:szCs w:val="24"/>
+                <w:u w:val="none"/>
+                <w:lang w:val="sv-SE"/>
+              </w:rPr>
+              <w:t xml:space="preserve"> &lt;</w:t>
+            </w:r>
+            <w:r>
+              <w:rPr>
+                <w:rStyle w:val="Hyperlink"/>
+                <w:rFonts w:eastAsia="Times New Roman" w:cs="Times New Roman"/>
+                <w:sz w:val="24"/>
+                <w:szCs w:val="24"/>
+                <w:u w:val="none"/>
+                <w:lang w:val="sv-SE"/>
+              </w:rPr>
+              <w:t>https://panorama-sverige.se/</w:t>
+            </w:r>
+            <w:r>
+              <w:rPr>
+                <w:rStyle w:val="Hyperlink"/>
+                <w:rFonts w:eastAsia="Times New Roman" w:cs="Times New Roman"/>
+                <w:sz w:val="24"/>
+                <w:szCs w:val="24"/>
+                <w:u w:val="none"/>
+                <w:lang w:val="sv-SE"/>
+              </w:rPr>
+              <w:t>&gt; [Accessed 6 February 2025].</w:t>
+            </w:r>
+            <w:r>
+              <w:rPr>
+                <w:rStyle w:val="Hyperlink"/>
+                <w:u w:val="none"/>
+              </w:rPr>
+              <w:br/>
+            </w:r>
+          </w:p>
+          <w:p>
+            <w:pPr>
+              <w:pStyle w:val="Normal"/>
+              <w:rPr/>
+            </w:pPr>
+            <w:r>
+              <w:rPr>
+                <w:rStyle w:val="Hyperlink"/>
+                <w:rFonts w:eastAsia="Times New Roman" w:cs="Times New Roman"/>
+                <w:i/>
+                <w:iCs/>
+                <w:sz w:val="24"/>
+                <w:szCs w:val="24"/>
+                <w:u w:val="none"/>
+                <w:lang w:val="sv-SE"/>
+              </w:rPr>
+              <w:t>Regeringens klimathandlingsplan – hela vägen till nettonoll (Regeringens skrivelse 2023/24:59)</w:t>
+            </w:r>
+            <w:r>
+              <w:rPr>
+                <w:rStyle w:val="Hyperlink"/>
+                <w:rFonts w:eastAsia="Times New Roman" w:cs="Times New Roman"/>
+                <w:i w:val="false"/>
+                <w:iCs w:val="false"/>
+                <w:sz w:val="24"/>
+                <w:szCs w:val="24"/>
+                <w:u w:val="none"/>
+                <w:lang w:val="sv-SE"/>
+              </w:rPr>
+              <w:t xml:space="preserve">. [online] </w:t>
+            </w:r>
+            <w:r>
+              <w:rPr>
+                <w:rStyle w:val="Hyperlink"/>
+                <w:rFonts w:eastAsia="Times New Roman" w:cs="Times New Roman"/>
+                <w:sz w:val="24"/>
+                <w:szCs w:val="24"/>
+                <w:u w:val="none"/>
+                <w:lang w:val="sv-SE"/>
+              </w:rPr>
+              <w:t>Available at: &lt;https://www.regeringen.se/rattsliga-dokument/skrivelse/2023/12/skr.-20232459&gt; [Accessed 6 February 2025].</w:t>
+            </w:r>
+          </w:p>
+          <w:p>
+            <w:pPr>
+              <w:pStyle w:val="Normal"/>
+              <w:rPr>
+                <w:rStyle w:val="Hyperlink"/>
+                <w:u w:val="none"/>
+              </w:rPr>
+            </w:pPr>
+            <w:r>
+              <w:rPr/>
+            </w:r>
+          </w:p>
+          <w:p>
+            <w:pPr>
+              <w:pStyle w:val="Normal"/>
+              <w:rPr/>
+            </w:pPr>
+            <w:r>
+              <w:rPr>
+                <w:rStyle w:val="Hyperlink"/>
+                <w:rFonts w:eastAsia="Times New Roman" w:cs="Times New Roman"/>
+                <w:sz w:val="24"/>
+                <w:szCs w:val="24"/>
+                <w:u w:val="none"/>
+                <w:lang w:val="sv-SE"/>
+              </w:rPr>
+              <w:t>Regeringskansliet, 2024.</w:t>
+            </w:r>
+            <w:r>
+              <w:rPr>
+                <w:rStyle w:val="Hyperlink"/>
+                <w:rFonts w:eastAsia="Times New Roman" w:cs="Times New Roman"/>
+                <w:i/>
+                <w:iCs/>
+                <w:sz w:val="24"/>
+                <w:szCs w:val="24"/>
+                <w:u w:val="none"/>
+                <w:lang w:val="sv-SE"/>
+              </w:rPr>
+              <w:t xml:space="preserve"> Regeringen breddar Fossilfritt Sveriges uppdrag</w:t>
+            </w:r>
+            <w:r>
+              <w:rPr>
+                <w:rStyle w:val="Hyperlink"/>
+                <w:rFonts w:eastAsia="Times New Roman" w:cs="Times New Roman"/>
+                <w:i w:val="false"/>
+                <w:iCs w:val="false"/>
+                <w:sz w:val="24"/>
+                <w:szCs w:val="24"/>
+                <w:u w:val="none"/>
+                <w:lang w:val="sv-SE"/>
+              </w:rPr>
+              <w:t>. [online] Available at:</w:t>
+            </w:r>
+            <w:r>
+              <w:rPr>
+                <w:rStyle w:val="Hyperlink"/>
+                <w:rFonts w:eastAsia="Times New Roman" w:cs="Times New Roman"/>
+                <w:i/>
+                <w:iCs/>
+                <w:sz w:val="24"/>
+                <w:szCs w:val="24"/>
+                <w:u w:val="none"/>
+                <w:lang w:val="sv-SE"/>
+              </w:rPr>
+              <w:t xml:space="preserve"> &lt;</w:t>
+            </w:r>
+            <w:r>
+              <w:rPr>
+                <w:rStyle w:val="Hyperlink"/>
+                <w:rFonts w:eastAsia="Times New Roman" w:cs="Times New Roman"/>
+                <w:sz w:val="24"/>
+                <w:szCs w:val="24"/>
+                <w:u w:val="none"/>
+                <w:lang w:val="sv-SE"/>
+              </w:rPr>
+              <w:t>https://www.regeringen.se/pressmeddelanden/2024/12/regeringen-breddar-fossilfritt-sveriges-uppdrag/&gt; [Accessed 6 February 2025].</w:t>
+            </w:r>
+          </w:p>
+          <w:p>
+            <w:pPr>
+              <w:pStyle w:val="Normal"/>
+              <w:rPr/>
+            </w:pPr>
+            <w:r>
+              <w:rPr>
+                <w:rStyle w:val="Hyperlink"/>
+                <w:u w:val="none"/>
+              </w:rPr>
+              <w:br/>
+              <w:t xml:space="preserve">Sveriges Riksdag, 2023a. </w:t>
+            </w:r>
+            <w:r>
+              <w:rPr>
+                <w:rStyle w:val="Hyperlink"/>
+                <w:i/>
+                <w:iCs/>
+                <w:u w:val="none"/>
+              </w:rPr>
+              <w:t>Yes to the Government’s spring amending budget</w:t>
+            </w:r>
+            <w:r>
+              <w:rPr>
+                <w:rStyle w:val="Hyperlink"/>
+                <w:u w:val="none"/>
+              </w:rPr>
+              <w:t>. [online] Available at: &lt;</w:t>
+            </w:r>
+            <w:hyperlink r:id="rId4">
               <w:r>
                 <w:rPr>
                   <w:rStyle w:val="Hyperlink"/>
                   <w:rFonts w:eastAsia="Times New Roman" w:cs="Times New Roman"/>
                   <w:sz w:val="24"/>
                   <w:szCs w:val="24"/>
+                  <w:u w:val="none"/>
                   <w:lang w:val="sv-SE"/>
                 </w:rPr>
                 <w:t>https://www.riksdagen.se/en/news/articles/2023/jun/20/yes-to-the-governments-spring-amending-budget-_cmsff94b926-2480-4016-a66a-74e624cf4cdden/</w:t>
               </w:r>
             </w:hyperlink>
-          </w:p>
-          <w:p>
-            <w:pPr>
-              <w:pStyle w:val="Normal"/>
-              <w:rPr/>
-            </w:pPr>
             <w:r>
               <w:rPr>
                 <w:rStyle w:val="Hyperlink"/>
                 <w:rFonts w:eastAsia="Times New Roman" w:cs="Times New Roman"/>
                 <w:sz w:val="24"/>
                 <w:szCs w:val="24"/>
-                <w:lang w:val="sv-SE"/>
-              </w:rPr>
-              <w:t>[3] IEA report Sweden 2024</w:t>
-            </w:r>
-          </w:p>
-          <w:p>
-            <w:pPr>
-              <w:pStyle w:val="Normal"/>
-              <w:rPr/>
-            </w:pPr>
-            <w:r>
+                <w:u w:val="none"/>
+                <w:lang w:val="sv-SE"/>
+              </w:rPr>
+              <w:t>&gt; [Accessed 6 February 2025].</w:t>
+            </w:r>
+          </w:p>
+          <w:p>
+            <w:pPr>
+              <w:pStyle w:val="Normal"/>
               <w:rPr>
                 <w:rStyle w:val="Hyperlink"/>
                 <w:rFonts w:eastAsia="Times New Roman" w:cs="Times New Roman"/>
@@ -2689,7 +4952,9 @@
                 <w:szCs w:val="24"/>
                 <w:lang w:val="sv-SE"/>
               </w:rPr>
-              <w:t>[4] https://www.industriklivet.se/en/?trk=organization_guest_main-feed-card-text</w:t>
+            </w:pPr>
+            <w:r>
+              <w:rPr/>
             </w:r>
           </w:p>
           <w:p>
@@ -2703,113 +4968,85 @@
                 <w:rFonts w:eastAsia="Times New Roman" w:cs="Times New Roman"/>
                 <w:sz w:val="24"/>
                 <w:szCs w:val="24"/>
-                <w:lang w:val="sv-SE"/>
-              </w:rPr>
-              <w:t>[5] https://next-generation-eu.europa.eu/index_en</w:t>
-            </w:r>
-          </w:p>
-          <w:p>
-            <w:pPr>
-              <w:pStyle w:val="Normal"/>
-              <w:rPr/>
-            </w:pPr>
+                <w:u w:val="none"/>
+                <w:lang w:val="sv-SE"/>
+              </w:rPr>
+              <w:t xml:space="preserve">Sveriges Riksdag, 2023b. </w:t>
+            </w:r>
             <w:r>
               <w:rPr>
                 <w:rStyle w:val="Hyperlink"/>
                 <w:rFonts w:eastAsia="Times New Roman" w:cs="Times New Roman"/>
-                <w:sz w:val="24"/>
-                <w:szCs w:val="24"/>
-                <w:lang w:val="sv-SE"/>
-              </w:rPr>
-              <w:t>[6] https://www.regeringen.se/pressmeddelanden/2024/12/regeringen-breddar-fossilfritt-sveriges-uppdrag/</w:t>
-            </w:r>
-          </w:p>
-          <w:p>
-            <w:pPr>
-              <w:pStyle w:val="Normal"/>
-              <w:rPr/>
-            </w:pPr>
+                <w:i/>
+                <w:iCs/>
+                <w:sz w:val="24"/>
+                <w:szCs w:val="24"/>
+                <w:u w:val="none"/>
+                <w:lang w:val="sv-SE"/>
+              </w:rPr>
+              <w:t>New nuclear power in Sweden</w:t>
+            </w:r>
             <w:r>
               <w:rPr>
                 <w:rStyle w:val="Hyperlink"/>
                 <w:rFonts w:eastAsia="Times New Roman" w:cs="Times New Roman"/>
-                <w:sz w:val="24"/>
-                <w:szCs w:val="24"/>
-                <w:lang w:val="sv-SE"/>
-              </w:rPr>
-              <w:t>[7] https://fossilfrittsverige.se/en/start-english/strategies/energy-efficiency-strategy/</w:t>
-            </w:r>
-          </w:p>
-          <w:p>
-            <w:pPr>
-              <w:pStyle w:val="Normal"/>
-              <w:rPr/>
-            </w:pPr>
+                <w:i w:val="false"/>
+                <w:iCs w:val="false"/>
+                <w:sz w:val="24"/>
+                <w:szCs w:val="24"/>
+                <w:u w:val="none"/>
+                <w:lang w:val="sv-SE"/>
+              </w:rPr>
+              <w:t>. [online] Available at:</w:t>
+            </w:r>
             <w:r>
               <w:rPr>
                 <w:rStyle w:val="Hyperlink"/>
                 <w:rFonts w:eastAsia="Times New Roman" w:cs="Times New Roman"/>
                 <w:sz w:val="24"/>
                 <w:szCs w:val="24"/>
-                <w:lang w:val="sv-SE"/>
-              </w:rPr>
-              <w:t>[8] https://fossilfrittsverige.se/utmaningar/transportutmaningen/</w:t>
-            </w:r>
-          </w:p>
-          <w:p>
-            <w:pPr>
-              <w:pStyle w:val="Normal"/>
-              <w:rPr/>
-            </w:pPr>
+                <w:u w:val="none"/>
+                <w:lang w:val="sv-SE"/>
+              </w:rPr>
+              <w:t xml:space="preserve"> </w:t>
+            </w:r>
             <w:r>
               <w:rPr>
                 <w:rStyle w:val="Hyperlink"/>
                 <w:rFonts w:eastAsia="Times New Roman" w:cs="Times New Roman"/>
                 <w:sz w:val="24"/>
                 <w:szCs w:val="24"/>
-                <w:lang w:val="sv-SE"/>
-              </w:rPr>
-              <w:t>[9] https://fossilfrittsverige.se/en/roadmap/the-aviation-industry/</w:t>
-            </w:r>
-          </w:p>
-          <w:p>
-            <w:pPr>
-              <w:pStyle w:val="Normal"/>
-              <w:rPr/>
-            </w:pPr>
+                <w:u w:val="none"/>
+                <w:lang w:val="sv-SE"/>
+              </w:rPr>
+              <w:t>&lt;</w:t>
+            </w:r>
             <w:r>
               <w:rPr>
                 <w:rStyle w:val="Hyperlink"/>
                 <w:rFonts w:eastAsia="Times New Roman" w:cs="Times New Roman"/>
                 <w:sz w:val="24"/>
                 <w:szCs w:val="24"/>
-                <w:lang w:val="sv-SE"/>
-              </w:rPr>
-              <w:t>[10] https://www.riksdagen.se/en/news/articles/2023/nov/29/new-nuclear-power-in-sweden_cmsd4e5861e-7182-42a4-b44e-e5ceabada3f8en/</w:t>
-            </w:r>
-          </w:p>
-          <w:p>
-            <w:pPr>
-              <w:pStyle w:val="Normal"/>
-              <w:rPr/>
-            </w:pPr>
+                <w:u w:val="none"/>
+                <w:lang w:val="sv-SE"/>
+              </w:rPr>
+              <w:t>https://www.riksdagen.se/en/news/articles/2023/nov/29/new-nuclear-power-in-sweden_cmsd4e5861e-7182-42a4-b44e-e5ceabada3f8en/</w:t>
+            </w:r>
             <w:r>
               <w:rPr>
                 <w:rStyle w:val="Hyperlink"/>
                 <w:rFonts w:eastAsia="Times New Roman" w:cs="Times New Roman"/>
                 <w:sz w:val="24"/>
                 <w:szCs w:val="24"/>
-                <w:lang w:val="sv-SE"/>
-              </w:rPr>
-              <w:t>[11] https://www.regeringen.se/rattsliga-dokument/skrivelse/2023/12/skr.-20232459</w:t>
-            </w:r>
-          </w:p>
-          <w:p>
-            <w:pPr>
-              <w:pStyle w:val="Normal"/>
-              <w:rPr/>
-            </w:pPr>
-            <w:r>
+                <w:u w:val="none"/>
+                <w:lang w:val="sv-SE"/>
+              </w:rPr>
+              <w:t>&gt; [Accessed 6 February 2025].</w:t>
+            </w:r>
+          </w:p>
+          <w:p>
+            <w:pPr>
+              <w:pStyle w:val="Normal"/>
               <w:rPr>
                 <w:rStyle w:val="Hyperlink"/>
                 <w:rFonts w:eastAsia="Times New Roman" w:cs="Times New Roman"/>
@@ -2817,7 +5054,74 @@
                 <w:szCs w:val="24"/>
                 <w:lang w:val="sv-SE"/>
               </w:rPr>
-              <w:t>[12] https://panorama-sverige.se/</w:t>
+            </w:pPr>
+            <w:r>
+              <w:rPr/>
+            </w:r>
+          </w:p>
+          <w:p>
+            <w:pPr>
+              <w:pStyle w:val="Normal"/>
+              <w:rPr/>
+            </w:pPr>
+            <w:r>
+              <w:rPr>
+                <w:rStyle w:val="Hyperlink"/>
+                <w:rFonts w:eastAsia="Times New Roman" w:cs="Times New Roman"/>
+                <w:sz w:val="24"/>
+                <w:szCs w:val="24"/>
+                <w:u w:val="none"/>
+                <w:lang w:val="sv-SE"/>
+              </w:rPr>
+              <w:t>Swedish Energy Agency, 202?.</w:t>
+            </w:r>
+            <w:r>
+              <w:rPr>
+                <w:rStyle w:val="Hyperlink"/>
+                <w:rFonts w:eastAsia="Times New Roman" w:cs="Times New Roman"/>
+                <w:i/>
+                <w:iCs/>
+                <w:sz w:val="24"/>
+                <w:szCs w:val="24"/>
+                <w:u w:val="none"/>
+                <w:lang w:val="sv-SE"/>
+              </w:rPr>
+              <w:t xml:space="preserve"> The Industrial Leap</w:t>
+            </w:r>
+            <w:r>
+              <w:rPr>
+                <w:rStyle w:val="Hyperlink"/>
+                <w:rFonts w:eastAsia="Times New Roman" w:cs="Times New Roman"/>
+                <w:i w:val="false"/>
+                <w:iCs w:val="false"/>
+                <w:sz w:val="24"/>
+                <w:szCs w:val="24"/>
+                <w:u w:val="none"/>
+                <w:lang w:val="sv-SE"/>
+              </w:rPr>
+              <w:t>. [online] Available at: &lt;</w:t>
+            </w:r>
+            <w:r>
+              <w:rPr>
+                <w:rStyle w:val="Hyperlink"/>
+                <w:rFonts w:eastAsia="Times New Roman" w:cs="Times New Roman"/>
+                <w:sz w:val="24"/>
+                <w:szCs w:val="24"/>
+                <w:u w:val="none"/>
+                <w:lang w:val="sv-SE"/>
+              </w:rPr>
+              <w:t>https://www.industriklivet.se/en/?trk=organization_guest_main-feed-card-text</w:t>
+            </w:r>
+            <w:r>
+              <w:rPr>
+                <w:rStyle w:val="Hyperlink"/>
+                <w:rFonts w:eastAsia="Times New Roman" w:cs="Times New Roman"/>
+                <w:sz w:val="24"/>
+                <w:szCs w:val="24"/>
+                <w:u w:val="none"/>
+                <w:lang w:val="sv-SE"/>
+              </w:rPr>
+              <w:t>&gt; [Accessed 6 February 2025].</w:t>
             </w:r>
           </w:p>
         </w:tc>
@@ -3081,12 +5385,12 @@
       </w:r>
     </w:p>
     <w:sectPr>
-      <w:headerReference w:type="even" r:id="rId9"/>
-      <w:headerReference w:type="default" r:id="rId10"/>
-      <w:headerReference w:type="first" r:id="rId11"/>
-      <w:footerReference w:type="even" r:id="rId12"/>
-      <w:footerReference w:type="default" r:id="rId13"/>
-      <w:footerReference w:type="first" r:id="rId14"/>
+      <w:headerReference w:type="even" r:id="rId5"/>
+      <w:headerReference w:type="default" r:id="rId6"/>
+      <w:headerReference w:type="first" r:id="rId7"/>
+      <w:footerReference w:type="even" r:id="rId8"/>
+      <w:footerReference w:type="default" r:id="rId9"/>
+      <w:footerReference w:type="first" r:id="rId10"/>
       <w:type w:val="nextPage"/>
       <w:pgSz w:w="11906" w:h="16838"/>
       <w:pgMar w:left="1417" w:right="1417" w:gutter="0" w:header="708" w:top="1417" w:footer="708" w:bottom="1417"/>
@@ -3325,6 +5629,7 @@
   <w:abstractNum w:abstractNumId="2">
     <w:lvl w:ilvl="0">
       <w:start w:val="1"/>
+      <w:pStyle w:val="Heading1"/>
       <w:numFmt w:val="none"/>
       <w:suff w:val="nothing"/>
       <w:lvlText w:val=""/>
@@ -3862,6 +6167,23 @@
       <w:lang w:val="en-US" w:eastAsia="en-US" w:bidi="ar-SA"/>
     </w:rPr>
   </w:style>
+  <w:style w:type="paragraph" w:styleId="Heading1">
+    <w:name w:val="Heading 1"/>
+    <w:basedOn w:val="Heading"/>
+    <w:next w:val="BodyText"/>
+    <w:qFormat/>
+    <w:pPr>
+      <w:spacing w:before="240" w:after="120"/>
+      <w:outlineLvl w:val="0"/>
+    </w:pPr>
+    <w:rPr>
+      <w:rFonts w:ascii="Liberation Serif" w:hAnsi="Liberation Serif" w:eastAsia="Liberation Sans" w:cs="Liberation Sans"/>
+      <w:b/>
+      <w:bCs/>
+      <w:sz w:val="48"/>
+      <w:szCs w:val="48"/>
+    </w:rPr>
+  </w:style>
   <w:style w:type="paragraph" w:styleId="Heading2">
     <w:name w:val="Heading 2"/>
     <w:next w:val="BodyA"/>
@@ -4106,6 +6428,19 @@
     <w:pPr/>
     <w:rPr/>
   </w:style>
+  <w:style w:type="paragraph" w:styleId="HangingIndent">
+    <w:name w:val="Hanging Indent"/>
+    <w:basedOn w:val="BodyText"/>
+    <w:qFormat/>
+    <w:pPr>
+      <w:tabs>
+        <w:tab w:val="clear" w:pos="1304"/>
+        <w:tab w:val="left" w:pos="0" w:leader="none"/>
+      </w:tabs>
+      <w:ind w:hanging="283" w:left="567"/>
+    </w:pPr>
+    <w:rPr/>
+  </w:style>
   <w:style w:type="numbering" w:styleId="NoList" w:default="1">
     <w:name w:val="No List"/>
     <w:uiPriority w:val="99"/>

</xml_diff>